<commit_message>
Update Assessment 3 - Our IT Project.docx
</commit_message>
<xml_diff>
--- a/Report and Website/Written Report/Assessment 3 - Our IT Project.docx
+++ b/Report and Website/Written Report/Assessment 3 - Our IT Project.docx
@@ -11934,6 +11934,14 @@
       <w:tblPr>
         <w:tblStyle w:val="TableGrid"/>
         <w:tblW w:w="0" w:type="auto"/>
+        <w:tblBorders>
+          <w:top w:val="none" w:sz="0" w:space="0" w:color="auto"/>
+          <w:left w:val="none" w:sz="0" w:space="0" w:color="auto"/>
+          <w:bottom w:val="none" w:sz="0" w:space="0" w:color="auto"/>
+          <w:right w:val="none" w:sz="0" w:space="0" w:color="auto"/>
+          <w:insideH w:val="none" w:sz="0" w:space="0" w:color="auto"/>
+          <w:insideV w:val="none" w:sz="0" w:space="0" w:color="auto"/>
+        </w:tblBorders>
         <w:tblLook w:val="04A0" w:firstRow="1" w:lastRow="0" w:firstColumn="1" w:lastColumn="0" w:noHBand="0" w:noVBand="1"/>
       </w:tblPr>
       <w:tblGrid>
@@ -12067,6 +12075,8 @@
       <w:r>
         <w:rPr>
           <w:rFonts w:ascii="Open Sans" w:hAnsi="Open Sans" w:cs="Open Sans"/>
+          <w:b/>
+          <w:bCs/>
           <w:sz w:val="20"/>
           <w:szCs w:val="20"/>
         </w:rPr>

</xml_diff>

<commit_message>
Written Report: minor changes
</commit_message>
<xml_diff>
--- a/Report and Website/Written Report/Assessment 3 - Our IT Project.docx
+++ b/Report and Website/Written Report/Assessment 3 - Our IT Project.docx
@@ -31,7 +31,7 @@
           </w:tcPr>
           <w:p>
             <w:pPr>
-              <w:pStyle w:val="Title"/>
+              <w:pStyle w:val="TableText"/>
               <w:rPr>
                 <w:rFonts w:ascii="Open Sans" w:hAnsi="Open Sans" w:cs="Open Sans"/>
               </w:rPr>
@@ -1213,6 +1213,11 @@
         <w:spacing w:before="0"/>
       </w:pPr>
     </w:p>
+    <w:p>
+      <w:pPr>
+        <w:spacing w:before="0"/>
+      </w:pPr>
+    </w:p>
     <w:sdt>
       <w:sdtPr>
         <w:rPr>
@@ -2959,7 +2964,7 @@
                 <w:noProof/>
                 <w:webHidden/>
               </w:rPr>
-              <w:t>14</w:t>
+              <w:t>15</w:t>
             </w:r>
             <w:r>
               <w:rPr>
@@ -3030,7 +3035,7 @@
                 <w:noProof/>
                 <w:webHidden/>
               </w:rPr>
-              <w:t>14</w:t>
+              <w:t>15</w:t>
             </w:r>
             <w:r>
               <w:rPr>
@@ -3101,7 +3106,7 @@
                 <w:noProof/>
                 <w:webHidden/>
               </w:rPr>
-              <w:t>14</w:t>
+              <w:t>15</w:t>
             </w:r>
             <w:r>
               <w:rPr>
@@ -3172,7 +3177,7 @@
                 <w:noProof/>
                 <w:webHidden/>
               </w:rPr>
-              <w:t>14</w:t>
+              <w:t>15</w:t>
             </w:r>
             <w:r>
               <w:rPr>
@@ -3243,7 +3248,7 @@
                 <w:noProof/>
                 <w:webHidden/>
               </w:rPr>
-              <w:t>14</w:t>
+              <w:t>15</w:t>
             </w:r>
             <w:r>
               <w:rPr>
@@ -4023,7 +4028,7 @@
                 <w:noProof/>
                 <w:webHidden/>
               </w:rPr>
-              <w:t>15</w:t>
+              <w:t>16</w:t>
             </w:r>
             <w:r>
               <w:rPr>
@@ -4093,7 +4098,7 @@
                 <w:noProof/>
                 <w:webHidden/>
               </w:rPr>
-              <w:t>15</w:t>
+              <w:t>16</w:t>
             </w:r>
             <w:r>
               <w:rPr>
@@ -4164,7 +4169,7 @@
                 <w:noProof/>
                 <w:webHidden/>
               </w:rPr>
-              <w:t>15</w:t>
+              <w:t>16</w:t>
             </w:r>
             <w:r>
               <w:rPr>
@@ -4235,7 +4240,7 @@
                 <w:noProof/>
                 <w:webHidden/>
               </w:rPr>
-              <w:t>15</w:t>
+              <w:t>16</w:t>
             </w:r>
             <w:r>
               <w:rPr>
@@ -4306,7 +4311,7 @@
                 <w:noProof/>
                 <w:webHidden/>
               </w:rPr>
-              <w:t>15</w:t>
+              <w:t>16</w:t>
             </w:r>
             <w:r>
               <w:rPr>
@@ -4377,7 +4382,7 @@
                 <w:noProof/>
                 <w:webHidden/>
               </w:rPr>
-              <w:t>15</w:t>
+              <w:t>16</w:t>
             </w:r>
             <w:r>
               <w:rPr>
@@ -4661,7 +4666,7 @@
                 <w:noProof/>
                 <w:webHidden/>
               </w:rPr>
-              <w:t>16</w:t>
+              <w:t>17</w:t>
             </w:r>
             <w:r>
               <w:rPr>
@@ -4732,7 +4737,7 @@
                 <w:noProof/>
                 <w:webHidden/>
               </w:rPr>
-              <w:t>16</w:t>
+              <w:t>17</w:t>
             </w:r>
             <w:r>
               <w:rPr>
@@ -4803,7 +4808,7 @@
                 <w:noProof/>
                 <w:webHidden/>
               </w:rPr>
-              <w:t>16</w:t>
+              <w:t>17</w:t>
             </w:r>
             <w:r>
               <w:rPr>
@@ -4874,7 +4879,7 @@
                 <w:noProof/>
                 <w:webHidden/>
               </w:rPr>
-              <w:t>16</w:t>
+              <w:t>17</w:t>
             </w:r>
             <w:r>
               <w:rPr>
@@ -4945,7 +4950,7 @@
                 <w:noProof/>
                 <w:webHidden/>
               </w:rPr>
-              <w:t>16</w:t>
+              <w:t>17</w:t>
             </w:r>
             <w:r>
               <w:rPr>
@@ -5371,7 +5376,7 @@
                 <w:noProof/>
                 <w:webHidden/>
               </w:rPr>
-              <w:t>17</w:t>
+              <w:t>18</w:t>
             </w:r>
             <w:r>
               <w:rPr>
@@ -5442,7 +5447,7 @@
                 <w:noProof/>
                 <w:webHidden/>
               </w:rPr>
-              <w:t>17</w:t>
+              <w:t>18</w:t>
             </w:r>
             <w:r>
               <w:rPr>
@@ -5512,7 +5517,7 @@
                 <w:noProof/>
                 <w:webHidden/>
               </w:rPr>
-              <w:t>17</w:t>
+              <w:t>18</w:t>
             </w:r>
             <w:r>
               <w:rPr>
@@ -6283,16 +6288,15 @@
                 <w:sz w:val="20"/>
                 <w:szCs w:val="20"/>
               </w:rPr>
-              <w:t xml:space="preserve"> is all to do with the programming side of things as well as the vulnerabilities that some systems have, also gaming everyone loves gaming. My experience is all self-taught if there is anything, I </w:t>
-            </w:r>
-            <w:proofErr w:type="gramStart"/>
+              <w:t xml:space="preserve"> is all to do with the programming side of things as well as the vulnerabilities that some systems have, also gaming everyone loves gaming. My experience is all self-taught if there is anything, I don</w:t>
+            </w:r>
             <w:r>
               <w:rPr>
                 <w:rFonts w:ascii="Open Sans" w:hAnsi="Open Sans" w:cs="Open Sans"/>
                 <w:sz w:val="20"/>
                 <w:szCs w:val="20"/>
               </w:rPr>
-              <w:t>don</w:t>
+              <w:t>'</w:t>
             </w:r>
             <w:r>
               <w:rPr>
@@ -6300,24 +6304,7 @@
                 <w:sz w:val="20"/>
                 <w:szCs w:val="20"/>
               </w:rPr>
-              <w:t>'</w:t>
-            </w:r>
-            <w:r>
-              <w:rPr>
-                <w:rFonts w:ascii="Open Sans" w:hAnsi="Open Sans" w:cs="Open Sans"/>
-                <w:sz w:val="20"/>
-                <w:szCs w:val="20"/>
-              </w:rPr>
-              <w:t>t</w:t>
-            </w:r>
-            <w:proofErr w:type="gramEnd"/>
-            <w:r>
-              <w:rPr>
-                <w:rFonts w:ascii="Open Sans" w:hAnsi="Open Sans" w:cs="Open Sans"/>
-                <w:sz w:val="20"/>
-                <w:szCs w:val="20"/>
-              </w:rPr>
-              <w:t xml:space="preserve"> understand I typically sit and learn it by any means necessary.</w:t>
+              <w:t>t understand I typically sit and learn it by any means necessary.</w:t>
             </w:r>
             <w:r>
               <w:rPr>
@@ -6606,16 +6593,15 @@
                 <w:sz w:val="20"/>
                 <w:szCs w:val="20"/>
               </w:rPr>
-              <w:t xml:space="preserve"> in 1984. </w:t>
-            </w:r>
-            <w:proofErr w:type="gramStart"/>
+              <w:t xml:space="preserve"> in 1984. I</w:t>
+            </w:r>
             <w:r>
               <w:rPr>
                 <w:rFonts w:ascii="Open Sans" w:hAnsi="Open Sans" w:cs="Open Sans"/>
                 <w:sz w:val="20"/>
                 <w:szCs w:val="20"/>
               </w:rPr>
-              <w:t>I</w:t>
+              <w:t>'</w:t>
             </w:r>
             <w:r>
               <w:rPr>
@@ -6623,24 +6609,7 @@
                 <w:sz w:val="20"/>
                 <w:szCs w:val="20"/>
               </w:rPr>
-              <w:t>'</w:t>
-            </w:r>
-            <w:r>
-              <w:rPr>
-                <w:rFonts w:ascii="Open Sans" w:hAnsi="Open Sans" w:cs="Open Sans"/>
-                <w:sz w:val="20"/>
-                <w:szCs w:val="20"/>
-              </w:rPr>
-              <w:t>ve</w:t>
-            </w:r>
-            <w:proofErr w:type="gramEnd"/>
-            <w:r>
-              <w:rPr>
-                <w:rFonts w:ascii="Open Sans" w:hAnsi="Open Sans" w:cs="Open Sans"/>
-                <w:sz w:val="20"/>
-                <w:szCs w:val="20"/>
-              </w:rPr>
-              <w:t xml:space="preserve"> lived in W</w:t>
+              <w:t>ve lived in W</w:t>
             </w:r>
             <w:r>
               <w:rPr>
@@ -6901,25 +6870,23 @@
                 <w:szCs w:val="20"/>
               </w:rPr>
               <w:br/>
-              <w:t xml:space="preserve">My name is Jorge Esteban, Student number s3874914 </w:t>
-            </w:r>
-            <w:proofErr w:type="gramStart"/>
+              <w:t xml:space="preserve">My name is Jorge Esteban, Student number s3874914 I'm 35 years old and a member of the </w:t>
+            </w:r>
             <w:r>
               <w:rPr>
                 <w:rFonts w:ascii="Open Sans" w:hAnsi="Open Sans" w:cs="Open Sans"/>
                 <w:sz w:val="20"/>
                 <w:szCs w:val="20"/>
               </w:rPr>
-              <w:t>I'm</w:t>
-            </w:r>
-            <w:proofErr w:type="gramEnd"/>
+              <w:t>"</w:t>
+            </w:r>
             <w:r>
               <w:rPr>
                 <w:rFonts w:ascii="Open Sans" w:hAnsi="Open Sans" w:cs="Open Sans"/>
                 <w:sz w:val="20"/>
                 <w:szCs w:val="20"/>
               </w:rPr>
-              <w:t xml:space="preserve"> 35 years old and a member of the </w:t>
+              <w:t>Fighting Mongooses</w:t>
             </w:r>
             <w:r>
               <w:rPr>
@@ -6935,7 +6902,7 @@
                 <w:sz w:val="20"/>
                 <w:szCs w:val="20"/>
               </w:rPr>
-              <w:t>Fighting Mongooses</w:t>
+              <w:t xml:space="preserve"> I was born in the city of Tijuana Mexico. I'm not very sure about my heritage, but all my family </w:t>
             </w:r>
             <w:r>
               <w:rPr>
@@ -6943,7 +6910,7 @@
                 <w:sz w:val="20"/>
                 <w:szCs w:val="20"/>
               </w:rPr>
-              <w:t>"</w:t>
+              <w:t>were</w:t>
             </w:r>
             <w:r>
               <w:rPr>
@@ -6951,25 +6918,23 @@
                 <w:sz w:val="20"/>
                 <w:szCs w:val="20"/>
               </w:rPr>
-              <w:t xml:space="preserve"> I was born in the city of Tijuana Mexico. </w:t>
-            </w:r>
-            <w:proofErr w:type="gramStart"/>
+              <w:t xml:space="preserve"> born in Mexico. </w:t>
+            </w:r>
             <w:r>
               <w:rPr>
                 <w:rFonts w:ascii="Open Sans" w:hAnsi="Open Sans" w:cs="Open Sans"/>
                 <w:sz w:val="20"/>
                 <w:szCs w:val="20"/>
               </w:rPr>
-              <w:t>I'm</w:t>
-            </w:r>
-            <w:proofErr w:type="gramEnd"/>
+              <w:t>M</w:t>
+            </w:r>
             <w:r>
               <w:rPr>
                 <w:rFonts w:ascii="Open Sans" w:hAnsi="Open Sans" w:cs="Open Sans"/>
                 <w:sz w:val="20"/>
                 <w:szCs w:val="20"/>
               </w:rPr>
-              <w:t xml:space="preserve"> not very sure about my heritage, but all my family </w:t>
+              <w:t xml:space="preserve">ost people in Mexico are </w:t>
             </w:r>
             <w:r>
               <w:rPr>
@@ -6977,7 +6942,7 @@
                 <w:sz w:val="20"/>
                 <w:szCs w:val="20"/>
               </w:rPr>
-              <w:t>were</w:t>
+              <w:t>"</w:t>
             </w:r>
             <w:r>
               <w:rPr>
@@ -6985,7 +6950,7 @@
                 <w:sz w:val="20"/>
                 <w:szCs w:val="20"/>
               </w:rPr>
-              <w:t xml:space="preserve"> born in Mexico. </w:t>
+              <w:t>mestizos</w:t>
             </w:r>
             <w:r>
               <w:rPr>
@@ -6993,7 +6958,7 @@
                 <w:sz w:val="20"/>
                 <w:szCs w:val="20"/>
               </w:rPr>
-              <w:t>M</w:t>
+              <w:t>"</w:t>
             </w:r>
             <w:r>
               <w:rPr>
@@ -7001,7 +6966,7 @@
                 <w:sz w:val="20"/>
                 <w:szCs w:val="20"/>
               </w:rPr>
-              <w:t xml:space="preserve">ost people in Mexico are </w:t>
+              <w:t xml:space="preserve"> which means we are a mix of indigenous and European de</w:t>
             </w:r>
             <w:r>
               <w:rPr>
@@ -7009,7 +6974,7 @@
                 <w:sz w:val="20"/>
                 <w:szCs w:val="20"/>
               </w:rPr>
-              <w:t>"</w:t>
+              <w:t>s</w:t>
             </w:r>
             <w:r>
               <w:rPr>
@@ -7017,7 +6982,7 @@
                 <w:sz w:val="20"/>
                 <w:szCs w:val="20"/>
               </w:rPr>
-              <w:t>mestizos</w:t>
+              <w:t xml:space="preserve">cent, mostly Spanish, I speak Spanish as my mother tongue and English as my second language. </w:t>
             </w:r>
             <w:r>
               <w:rPr>
@@ -7025,7 +6990,7 @@
                 <w:sz w:val="20"/>
                 <w:szCs w:val="20"/>
               </w:rPr>
-              <w:t>"</w:t>
+              <w:t>O</w:t>
             </w:r>
             <w:r>
               <w:rPr>
@@ -7033,7 +6998,7 @@
                 <w:sz w:val="20"/>
                 <w:szCs w:val="20"/>
               </w:rPr>
-              <w:t xml:space="preserve"> which means we are a mix of indigenous and European de</w:t>
+              <w:t xml:space="preserve">ne </w:t>
             </w:r>
             <w:r>
               <w:rPr>
@@ -7041,7 +7006,7 @@
                 <w:sz w:val="20"/>
                 <w:szCs w:val="20"/>
               </w:rPr>
-              <w:t>s</w:t>
+              <w:t>fascina</w:t>
             </w:r>
             <w:r>
               <w:rPr>
@@ -7049,7 +7014,7 @@
                 <w:sz w:val="20"/>
                 <w:szCs w:val="20"/>
               </w:rPr>
-              <w:t xml:space="preserve">cent, mostly Spanish, I speak Spanish as my mother tongue and English as my second language. </w:t>
+              <w:t>ting fact about me is that I</w:t>
             </w:r>
             <w:r>
               <w:rPr>
@@ -7057,7 +7022,7 @@
                 <w:sz w:val="20"/>
                 <w:szCs w:val="20"/>
               </w:rPr>
-              <w:t>O</w:t>
+              <w:t>'m not too fond of</w:t>
             </w:r>
             <w:r>
               <w:rPr>
@@ -7065,7 +7030,7 @@
                 <w:sz w:val="20"/>
                 <w:szCs w:val="20"/>
               </w:rPr>
-              <w:t xml:space="preserve">ne </w:t>
+              <w:t xml:space="preserve"> spicy food, something </w:t>
             </w:r>
             <w:r>
               <w:rPr>
@@ -7073,7 +7038,7 @@
                 <w:sz w:val="20"/>
                 <w:szCs w:val="20"/>
               </w:rPr>
-              <w:t>fascina</w:t>
+              <w:t>scarc</w:t>
             </w:r>
             <w:r>
               <w:rPr>
@@ -7081,16 +7046,15 @@
                 <w:sz w:val="20"/>
                 <w:szCs w:val="20"/>
               </w:rPr>
-              <w:t xml:space="preserve">ting fact about me is that </w:t>
-            </w:r>
-            <w:proofErr w:type="gramStart"/>
+              <w:t>e i</w:t>
+            </w:r>
             <w:r>
               <w:rPr>
                 <w:rFonts w:ascii="Open Sans" w:hAnsi="Open Sans" w:cs="Open Sans"/>
                 <w:sz w:val="20"/>
                 <w:szCs w:val="20"/>
               </w:rPr>
-              <w:t>I</w:t>
+              <w:t>f</w:t>
             </w:r>
             <w:r>
               <w:rPr>
@@ -7098,16 +7062,15 @@
                 <w:sz w:val="20"/>
                 <w:szCs w:val="20"/>
               </w:rPr>
-              <w:t>'m</w:t>
-            </w:r>
-            <w:proofErr w:type="gramEnd"/>
+              <w:t xml:space="preserve"> you</w:t>
+            </w:r>
             <w:r>
               <w:rPr>
                 <w:rFonts w:ascii="Open Sans" w:hAnsi="Open Sans" w:cs="Open Sans"/>
                 <w:sz w:val="20"/>
                 <w:szCs w:val="20"/>
               </w:rPr>
-              <w:t xml:space="preserve"> not too fond of</w:t>
+              <w:t>'</w:t>
             </w:r>
             <w:r>
               <w:rPr>
@@ -7115,7 +7078,7 @@
                 <w:sz w:val="20"/>
                 <w:szCs w:val="20"/>
               </w:rPr>
-              <w:t xml:space="preserve"> spicy food, something </w:t>
+              <w:t xml:space="preserve">re from Mexico. </w:t>
             </w:r>
             <w:r>
               <w:rPr>
@@ -7123,7 +7086,7 @@
                 <w:sz w:val="20"/>
                 <w:szCs w:val="20"/>
               </w:rPr>
-              <w:t>scarc</w:t>
+              <w:t>A</w:t>
             </w:r>
             <w:r>
               <w:rPr>
@@ -7131,7 +7094,7 @@
                 <w:sz w:val="20"/>
                 <w:szCs w:val="20"/>
               </w:rPr>
-              <w:t>e i</w:t>
+              <w:t>s for a hobby</w:t>
             </w:r>
             <w:r>
               <w:rPr>
@@ -7139,7 +7102,7 @@
                 <w:sz w:val="20"/>
                 <w:szCs w:val="20"/>
               </w:rPr>
-              <w:t>f</w:t>
+              <w:t>,</w:t>
             </w:r>
             <w:r>
               <w:rPr>
@@ -7147,7 +7110,7 @@
                 <w:sz w:val="20"/>
                 <w:szCs w:val="20"/>
               </w:rPr>
-              <w:t xml:space="preserve"> you</w:t>
+              <w:t xml:space="preserve"> I love to play football (soccer), I play at least once a week</w:t>
             </w:r>
             <w:r>
               <w:rPr>
@@ -7155,7 +7118,7 @@
                 <w:sz w:val="20"/>
                 <w:szCs w:val="20"/>
               </w:rPr>
-              <w:t>'</w:t>
+              <w:t>,</w:t>
             </w:r>
             <w:r>
               <w:rPr>
@@ -7163,7 +7126,7 @@
                 <w:sz w:val="20"/>
                 <w:szCs w:val="20"/>
               </w:rPr>
-              <w:t xml:space="preserve">re from Mexico. </w:t>
+              <w:t xml:space="preserve"> and it also helps me to keep in shape. I play midfield or left</w:t>
             </w:r>
             <w:r>
               <w:rPr>
@@ -7171,7 +7134,7 @@
                 <w:sz w:val="20"/>
                 <w:szCs w:val="20"/>
               </w:rPr>
-              <w:t>A</w:t>
+              <w:t>-</w:t>
             </w:r>
             <w:r>
               <w:rPr>
@@ -7179,7 +7142,7 @@
                 <w:sz w:val="20"/>
                 <w:szCs w:val="20"/>
               </w:rPr>
-              <w:t>s for a hobby</w:t>
+              <w:t>wing. Another aspect about me is that I'm married, and I have a 2-year-old daughter. I moved to Australia back in 2012. Since then</w:t>
             </w:r>
             <w:r>
               <w:rPr>
@@ -7195,7 +7158,7 @@
                 <w:sz w:val="20"/>
                 <w:szCs w:val="20"/>
               </w:rPr>
-              <w:t xml:space="preserve"> I love to play football (soccer), I play at least once a week</w:t>
+              <w:t xml:space="preserve"> I have had many jobs. I tried to continue my career in Australia as an environmental technician. </w:t>
             </w:r>
             <w:r>
               <w:rPr>
@@ -7203,7 +7166,7 @@
                 <w:sz w:val="20"/>
                 <w:szCs w:val="20"/>
               </w:rPr>
-              <w:t>,</w:t>
+              <w:t>B</w:t>
             </w:r>
             <w:r>
               <w:rPr>
@@ -7211,7 +7174,7 @@
                 <w:sz w:val="20"/>
                 <w:szCs w:val="20"/>
               </w:rPr>
-              <w:t xml:space="preserve"> and it also helps me to keep in shape. I play midfield or left</w:t>
+              <w:t>ut I reali</w:t>
             </w:r>
             <w:r>
               <w:rPr>
@@ -7219,7 +7182,7 @@
                 <w:sz w:val="20"/>
                 <w:szCs w:val="20"/>
               </w:rPr>
-              <w:t>-</w:t>
+              <w:t>s</w:t>
             </w:r>
             <w:r>
               <w:rPr>
@@ -7227,25 +7190,23 @@
                 <w:sz w:val="20"/>
                 <w:szCs w:val="20"/>
               </w:rPr>
-              <w:t xml:space="preserve">wing. Another aspect about me is that </w:t>
-            </w:r>
-            <w:proofErr w:type="gramStart"/>
+              <w:t xml:space="preserve">e that I was not enjoying that career anymore. </w:t>
+            </w:r>
             <w:r>
               <w:rPr>
                 <w:rFonts w:ascii="Open Sans" w:hAnsi="Open Sans" w:cs="Open Sans"/>
                 <w:sz w:val="20"/>
                 <w:szCs w:val="20"/>
               </w:rPr>
-              <w:t>I'm</w:t>
-            </w:r>
-            <w:proofErr w:type="gramEnd"/>
+              <w:t>S</w:t>
+            </w:r>
             <w:r>
               <w:rPr>
                 <w:rFonts w:ascii="Open Sans" w:hAnsi="Open Sans" w:cs="Open Sans"/>
                 <w:sz w:val="20"/>
                 <w:szCs w:val="20"/>
               </w:rPr>
-              <w:t xml:space="preserve"> married, and I have a 2-year-old daughter. I moved to Australia back in 2012. Since then</w:t>
+              <w:t>ince 2014 I started to work in supermarkets and liquor stores, which I found very fun to work in. Since then</w:t>
             </w:r>
             <w:r>
               <w:rPr>
@@ -7261,7 +7222,7 @@
                 <w:sz w:val="20"/>
                 <w:szCs w:val="20"/>
               </w:rPr>
-              <w:t xml:space="preserve"> I have had many jobs. I tried to continue my career in Australia as an environmental technician. </w:t>
+              <w:t xml:space="preserve"> I moved up getting more responsibilities until I was offered a job </w:t>
             </w:r>
             <w:r>
               <w:rPr>
@@ -7269,7 +7230,7 @@
                 <w:sz w:val="20"/>
                 <w:szCs w:val="20"/>
               </w:rPr>
-              <w:t>B</w:t>
+              <w:t>o</w:t>
             </w:r>
             <w:r>
               <w:rPr>
@@ -7277,7 +7238,7 @@
                 <w:sz w:val="20"/>
                 <w:szCs w:val="20"/>
               </w:rPr>
-              <w:t>ut I reali</w:t>
+              <w:t xml:space="preserve">n Hamilton </w:t>
             </w:r>
             <w:r>
               <w:rPr>
@@ -7285,7 +7246,7 @@
                 <w:sz w:val="20"/>
                 <w:szCs w:val="20"/>
               </w:rPr>
-              <w:t>s</w:t>
+              <w:t>I</w:t>
             </w:r>
             <w:r>
               <w:rPr>
@@ -7293,7 +7254,7 @@
                 <w:sz w:val="20"/>
                 <w:szCs w:val="20"/>
               </w:rPr>
-              <w:t xml:space="preserve">e that I was not enjoying that career anymore. </w:t>
+              <w:t>sland as a liquor store manager back in 2016</w:t>
             </w:r>
             <w:r>
               <w:rPr>
@@ -7301,7 +7262,7 @@
                 <w:sz w:val="20"/>
                 <w:szCs w:val="20"/>
               </w:rPr>
-              <w:t>S</w:t>
+              <w:t>,</w:t>
             </w:r>
             <w:r>
               <w:rPr>
@@ -7309,7 +7270,7 @@
                 <w:sz w:val="20"/>
                 <w:szCs w:val="20"/>
               </w:rPr>
-              <w:t>ince 2014 I started to work in supermarkets and liquor stores, which I found very fun to work in. Since then</w:t>
+              <w:t xml:space="preserve"> and since then</w:t>
             </w:r>
             <w:r>
               <w:rPr>
@@ -7325,89 +7286,7 @@
                 <w:sz w:val="20"/>
                 <w:szCs w:val="20"/>
               </w:rPr>
-              <w:t xml:space="preserve"> I moved up getting more responsibilities until I was offered a job </w:t>
-            </w:r>
-            <w:r>
-              <w:rPr>
-                <w:rFonts w:ascii="Open Sans" w:hAnsi="Open Sans" w:cs="Open Sans"/>
-                <w:sz w:val="20"/>
-                <w:szCs w:val="20"/>
-              </w:rPr>
-              <w:t>o</w:t>
-            </w:r>
-            <w:r>
-              <w:rPr>
-                <w:rFonts w:ascii="Open Sans" w:hAnsi="Open Sans" w:cs="Open Sans"/>
-                <w:sz w:val="20"/>
-                <w:szCs w:val="20"/>
-              </w:rPr>
-              <w:t xml:space="preserve">n Hamilton </w:t>
-            </w:r>
-            <w:r>
-              <w:rPr>
-                <w:rFonts w:ascii="Open Sans" w:hAnsi="Open Sans" w:cs="Open Sans"/>
-                <w:sz w:val="20"/>
-                <w:szCs w:val="20"/>
-              </w:rPr>
-              <w:t>I</w:t>
-            </w:r>
-            <w:r>
-              <w:rPr>
-                <w:rFonts w:ascii="Open Sans" w:hAnsi="Open Sans" w:cs="Open Sans"/>
-                <w:sz w:val="20"/>
-                <w:szCs w:val="20"/>
-              </w:rPr>
-              <w:t>sland as a liquor store manager back in 2016</w:t>
-            </w:r>
-            <w:r>
-              <w:rPr>
-                <w:rFonts w:ascii="Open Sans" w:hAnsi="Open Sans" w:cs="Open Sans"/>
-                <w:sz w:val="20"/>
-                <w:szCs w:val="20"/>
-              </w:rPr>
-              <w:t>,</w:t>
-            </w:r>
-            <w:r>
-              <w:rPr>
-                <w:rFonts w:ascii="Open Sans" w:hAnsi="Open Sans" w:cs="Open Sans"/>
-                <w:sz w:val="20"/>
-                <w:szCs w:val="20"/>
-              </w:rPr>
-              <w:t xml:space="preserve"> and since then</w:t>
-            </w:r>
-            <w:r>
-              <w:rPr>
-                <w:rFonts w:ascii="Open Sans" w:hAnsi="Open Sans" w:cs="Open Sans"/>
-                <w:sz w:val="20"/>
-                <w:szCs w:val="20"/>
-              </w:rPr>
-              <w:t>,</w:t>
-            </w:r>
-            <w:r>
-              <w:rPr>
-                <w:rFonts w:ascii="Open Sans" w:hAnsi="Open Sans" w:cs="Open Sans"/>
-                <w:sz w:val="20"/>
-                <w:szCs w:val="20"/>
-              </w:rPr>
-              <w:t xml:space="preserve"> </w:t>
-            </w:r>
-            <w:proofErr w:type="gramStart"/>
-            <w:r>
-              <w:rPr>
-                <w:rFonts w:ascii="Open Sans" w:hAnsi="Open Sans" w:cs="Open Sans"/>
-                <w:sz w:val="20"/>
-                <w:szCs w:val="20"/>
-              </w:rPr>
-              <w:t>I've</w:t>
-            </w:r>
-            <w:proofErr w:type="gramEnd"/>
-            <w:r>
-              <w:rPr>
-                <w:rFonts w:ascii="Open Sans" w:hAnsi="Open Sans" w:cs="Open Sans"/>
-                <w:sz w:val="20"/>
-                <w:szCs w:val="20"/>
-              </w:rPr>
-              <w:t xml:space="preserve"> been living in Tropical Hamilton island.</w:t>
+              <w:t xml:space="preserve"> I've been living in Tropical Hamilton island.</w:t>
             </w:r>
             <w:r>
               <w:rPr>
@@ -7932,93 +7811,39 @@
                 <w:sz w:val="20"/>
                 <w:szCs w:val="20"/>
               </w:rPr>
-              <w:t xml:space="preserve">s in international studies. During my studies, I studied the Japanese language, International </w:t>
-            </w:r>
-            <w:proofErr w:type="gramStart"/>
+              <w:t>s in international studies. During my studies, I studied the Japanese language, International history and politics. I have also had the opportunity to study abroad in South Korea at Pukyong National University in Busan as part of their international summer school program. In 2018 I finished my bachelor</w:t>
+            </w:r>
             <w:r>
               <w:rPr>
                 <w:rFonts w:ascii="Open Sans" w:hAnsi="Open Sans" w:cs="Open Sans"/>
                 <w:sz w:val="20"/>
                 <w:szCs w:val="20"/>
               </w:rPr>
-              <w:t>history</w:t>
-            </w:r>
-            <w:proofErr w:type="gramEnd"/>
+              <w:t>'</w:t>
+            </w:r>
             <w:r>
               <w:rPr>
                 <w:rFonts w:ascii="Open Sans" w:hAnsi="Open Sans" w:cs="Open Sans"/>
                 <w:sz w:val="20"/>
                 <w:szCs w:val="20"/>
               </w:rPr>
-              <w:t xml:space="preserve"> and politics. I have also had the opportunity to study abroad in South Korea at </w:t>
-            </w:r>
-            <w:proofErr w:type="spellStart"/>
+              <w:t xml:space="preserve">s degree and later moved to Japan with my girlfriend (now wife). Over the next </w:t>
+            </w:r>
             <w:r>
               <w:rPr>
                 <w:rFonts w:ascii="Open Sans" w:hAnsi="Open Sans" w:cs="Open Sans"/>
                 <w:sz w:val="20"/>
                 <w:szCs w:val="20"/>
               </w:rPr>
-              <w:t>Pukyong</w:t>
-            </w:r>
-            <w:proofErr w:type="spellEnd"/>
+              <w:t>two</w:t>
+            </w:r>
             <w:r>
               <w:rPr>
                 <w:rFonts w:ascii="Open Sans" w:hAnsi="Open Sans" w:cs="Open Sans"/>
                 <w:sz w:val="20"/>
                 <w:szCs w:val="20"/>
               </w:rPr>
-              <w:t xml:space="preserve"> National University in Busan as part of their international summer school program. In 2018 I finished my bachelor</w:t>
-            </w:r>
-            <w:r>
-              <w:rPr>
-                <w:rFonts w:ascii="Open Sans" w:hAnsi="Open Sans" w:cs="Open Sans"/>
-                <w:sz w:val="20"/>
-                <w:szCs w:val="20"/>
-              </w:rPr>
-              <w:t>'</w:t>
-            </w:r>
-            <w:r>
-              <w:rPr>
-                <w:rFonts w:ascii="Open Sans" w:hAnsi="Open Sans" w:cs="Open Sans"/>
-                <w:sz w:val="20"/>
-                <w:szCs w:val="20"/>
-              </w:rPr>
-              <w:t xml:space="preserve">s degree and later moved to Japan with my girlfriend (now wife). Over the next </w:t>
-            </w:r>
-            <w:r>
-              <w:rPr>
-                <w:rFonts w:ascii="Open Sans" w:hAnsi="Open Sans" w:cs="Open Sans"/>
-                <w:sz w:val="20"/>
-                <w:szCs w:val="20"/>
-              </w:rPr>
-              <w:t>two</w:t>
-            </w:r>
-            <w:r>
-              <w:rPr>
-                <w:rFonts w:ascii="Open Sans" w:hAnsi="Open Sans" w:cs="Open Sans"/>
-                <w:sz w:val="20"/>
-                <w:szCs w:val="20"/>
-              </w:rPr>
-              <w:t xml:space="preserve"> years, I worked in Japan in the Education and Tourism industries. After getting married in early 2020, my wife and I decided to return to Australian and continue our lives together here. I joined the Fighting Mongooses team to collaborate with passionate individuals who hope to achieve great goals and make a difference </w:t>
-            </w:r>
-            <w:proofErr w:type="gramStart"/>
-            <w:r>
-              <w:rPr>
-                <w:rFonts w:ascii="Open Sans" w:hAnsi="Open Sans" w:cs="Open Sans"/>
-                <w:sz w:val="20"/>
-                <w:szCs w:val="20"/>
-              </w:rPr>
-              <w:t>through the use of</w:t>
-            </w:r>
-            <w:proofErr w:type="gramEnd"/>
-            <w:r>
-              <w:rPr>
-                <w:rFonts w:ascii="Open Sans" w:hAnsi="Open Sans" w:cs="Open Sans"/>
-                <w:sz w:val="20"/>
-                <w:szCs w:val="20"/>
-              </w:rPr>
-              <w:t xml:space="preserve"> technology.</w:t>
+              <w:t xml:space="preserve"> years, I worked in Japan in the Education and Tourism industries. After getting married in early 2020, my wife and I decided to return to Australian and continue our lives together here. I joined the Fighting Mongooses team to collaborate with passionate individuals who hope to achieve great goals and make a difference through the use of technology.</w:t>
             </w:r>
             <w:r>
               <w:rPr>
@@ -8678,39 +8503,7 @@
           <w:sz w:val="20"/>
           <w:szCs w:val="20"/>
         </w:rPr>
-        <w:t xml:space="preserve"> - or in the case of a builder, an Interior Designer - who</w:t>
-      </w:r>
-      <w:r>
-        <w:rPr>
-          <w:rFonts w:ascii="Open Sans" w:hAnsi="Open Sans" w:cs="Open Sans"/>
-          <w:sz w:val="20"/>
-          <w:szCs w:val="20"/>
-        </w:rPr>
-        <w:t>se</w:t>
-      </w:r>
-      <w:r>
-        <w:rPr>
-          <w:rFonts w:ascii="Open Sans" w:hAnsi="Open Sans" w:cs="Open Sans"/>
-          <w:sz w:val="20"/>
-          <w:szCs w:val="20"/>
-        </w:rPr>
-        <w:t xml:space="preserve"> focus is on the customer</w:t>
-      </w:r>
-      <w:r>
-        <w:rPr>
-          <w:rFonts w:ascii="Open Sans" w:hAnsi="Open Sans" w:cs="Open Sans"/>
-          <w:sz w:val="20"/>
-          <w:szCs w:val="20"/>
-        </w:rPr>
-        <w:t>-</w:t>
-      </w:r>
-      <w:r>
-        <w:rPr>
-          <w:rFonts w:ascii="Open Sans" w:hAnsi="Open Sans" w:cs="Open Sans"/>
-          <w:sz w:val="20"/>
-          <w:szCs w:val="20"/>
-        </w:rPr>
-        <w:t>facing aspects of the development or in other words what people are going to see.</w:t>
+        <w:t xml:space="preserve"> - or in the case of a builder, an Interior Designer - whose focus is on the customer-facing aspects of the development or in other words what people are going to see.</w:t>
       </w:r>
     </w:p>
     <w:p>
@@ -8745,55 +8538,7 @@
           <w:sz w:val="20"/>
           <w:szCs w:val="20"/>
         </w:rPr>
-        <w:t xml:space="preserve"> appealing as its more orientated to the work I find most appealing and </w:t>
-      </w:r>
-      <w:r>
-        <w:rPr>
-          <w:rFonts w:ascii="Open Sans" w:hAnsi="Open Sans" w:cs="Open Sans"/>
-          <w:sz w:val="20"/>
-          <w:szCs w:val="20"/>
-        </w:rPr>
-        <w:t>exci</w:t>
-      </w:r>
-      <w:r>
-        <w:rPr>
-          <w:rFonts w:ascii="Open Sans" w:hAnsi="Open Sans" w:cs="Open Sans"/>
-          <w:sz w:val="20"/>
-          <w:szCs w:val="20"/>
-        </w:rPr>
-        <w:t>ting</w:t>
-      </w:r>
-      <w:r>
-        <w:rPr>
-          <w:rFonts w:ascii="Open Sans" w:hAnsi="Open Sans" w:cs="Open Sans"/>
-          <w:sz w:val="20"/>
-          <w:szCs w:val="20"/>
-        </w:rPr>
-        <w:t>. H</w:t>
-      </w:r>
-      <w:r>
-        <w:rPr>
-          <w:rFonts w:ascii="Open Sans" w:hAnsi="Open Sans" w:cs="Open Sans"/>
-          <w:sz w:val="20"/>
-          <w:szCs w:val="20"/>
-        </w:rPr>
-        <w:t>owever</w:t>
-      </w:r>
-      <w:r>
-        <w:rPr>
-          <w:rFonts w:ascii="Open Sans" w:hAnsi="Open Sans" w:cs="Open Sans"/>
-          <w:sz w:val="20"/>
-          <w:szCs w:val="20"/>
-        </w:rPr>
-        <w:t>,</w:t>
-      </w:r>
-      <w:r>
-        <w:rPr>
-          <w:rFonts w:ascii="Open Sans" w:hAnsi="Open Sans" w:cs="Open Sans"/>
-          <w:sz w:val="20"/>
-          <w:szCs w:val="20"/>
-        </w:rPr>
-        <w:t xml:space="preserve"> I am also comfortable with </w:t>
+        <w:t xml:space="preserve"> appealing as its more orientated to the work I find most appealing and exciting. However, I am also comfortable with </w:t>
       </w:r>
       <w:r>
         <w:rPr>
@@ -8810,39 +8555,7 @@
           <w:sz w:val="20"/>
           <w:szCs w:val="20"/>
         </w:rPr>
-        <w:t xml:space="preserve"> as the two roles do require quite a bit of crossover. The</w:t>
-      </w:r>
-      <w:r>
-        <w:rPr>
-          <w:rFonts w:ascii="Open Sans" w:hAnsi="Open Sans" w:cs="Open Sans"/>
-          <w:sz w:val="20"/>
-          <w:szCs w:val="20"/>
-        </w:rPr>
-        <w:t>se</w:t>
-      </w:r>
-      <w:r>
-        <w:rPr>
-          <w:rFonts w:ascii="Open Sans" w:hAnsi="Open Sans" w:cs="Open Sans"/>
-          <w:sz w:val="20"/>
-          <w:szCs w:val="20"/>
-        </w:rPr>
-        <w:t xml:space="preserve"> roles can also be combined into a single </w:t>
-      </w:r>
-      <w:r>
-        <w:rPr>
-          <w:rFonts w:ascii="Open Sans" w:hAnsi="Open Sans" w:cs="Open Sans"/>
-          <w:sz w:val="20"/>
-          <w:szCs w:val="20"/>
-        </w:rPr>
-        <w:t>position</w:t>
-      </w:r>
-      <w:r>
-        <w:rPr>
-          <w:rFonts w:ascii="Open Sans" w:hAnsi="Open Sans" w:cs="Open Sans"/>
-          <w:sz w:val="20"/>
-          <w:szCs w:val="20"/>
-        </w:rPr>
-        <w:t xml:space="preserve"> which is called </w:t>
+        <w:t xml:space="preserve"> as the two roles do require quite a bit of crossover. These roles can also be combined into a single position which is called </w:t>
       </w:r>
       <w:r>
         <w:rPr>
@@ -8876,15 +8589,7 @@
           <w:sz w:val="20"/>
           <w:szCs w:val="20"/>
         </w:rPr>
-        <w:t>;</w:t>
-      </w:r>
-      <w:r>
-        <w:rPr>
-          <w:rFonts w:ascii="Open Sans" w:hAnsi="Open Sans" w:cs="Open Sans"/>
-          <w:sz w:val="20"/>
-          <w:szCs w:val="20"/>
-        </w:rPr>
-        <w:t xml:space="preserve"> I prefer the complexities of </w:t>
+        <w:t xml:space="preserve">; I prefer the complexities of </w:t>
       </w:r>
       <w:r>
         <w:rPr>
@@ -8919,39 +8624,7 @@
           <w:sz w:val="20"/>
           <w:szCs w:val="20"/>
         </w:rPr>
-        <w:t>My Chosen career path is very different from my fellow teammates, being they are more support and frontline orientated positions and will not require in-depth knowledge or programming, databases, etc. However, the</w:t>
-      </w:r>
-      <w:r>
-        <w:rPr>
-          <w:rFonts w:ascii="Open Sans" w:hAnsi="Open Sans" w:cs="Open Sans"/>
-          <w:sz w:val="20"/>
-          <w:szCs w:val="20"/>
-        </w:rPr>
-        <w:t>re</w:t>
-      </w:r>
-      <w:r>
-        <w:rPr>
-          <w:rFonts w:ascii="Open Sans" w:hAnsi="Open Sans" w:cs="Open Sans"/>
-          <w:sz w:val="20"/>
-          <w:szCs w:val="20"/>
-        </w:rPr>
-        <w:t xml:space="preserve"> will be some crossover in skill sets at a minor level. Channon</w:t>
-      </w:r>
-      <w:r>
-        <w:rPr>
-          <w:rFonts w:ascii="Open Sans" w:hAnsi="Open Sans" w:cs="Open Sans"/>
-          <w:sz w:val="20"/>
-          <w:szCs w:val="20"/>
-        </w:rPr>
-        <w:t>'</w:t>
-      </w:r>
-      <w:r>
-        <w:rPr>
-          <w:rFonts w:ascii="Open Sans" w:hAnsi="Open Sans" w:cs="Open Sans"/>
-          <w:sz w:val="20"/>
-          <w:szCs w:val="20"/>
-        </w:rPr>
-        <w:t xml:space="preserve">s chosen field of cybersecurity would have more crossover in skills with my chosen field as </w:t>
+        <w:t xml:space="preserve">My Chosen career path is very different from my fellow teammates, being they are more support and frontline orientated positions and will not require in-depth knowledge or programming, databases, etc. However, there will be some crossover in skill sets at a minor level. Channon's chosen field of cybersecurity would have more crossover in skills with my chosen field as </w:t>
       </w:r>
       <w:r>
         <w:rPr>
@@ -9090,25 +8763,7 @@
           <w:sz w:val="20"/>
           <w:szCs w:val="20"/>
         </w:rPr>
-        <w:t xml:space="preserve">I believe my Ideal Job holds similarities to Adams as it has a lot of programming </w:t>
-      </w:r>
-      <w:proofErr w:type="gramStart"/>
-      <w:r>
-        <w:rPr>
-          <w:rFonts w:ascii="Open Sans" w:hAnsi="Open Sans" w:cs="Open Sans"/>
-          <w:sz w:val="20"/>
-          <w:szCs w:val="20"/>
-        </w:rPr>
-        <w:t>language based</w:t>
-      </w:r>
-      <w:proofErr w:type="gramEnd"/>
-      <w:r>
-        <w:rPr>
-          <w:rFonts w:ascii="Open Sans" w:hAnsi="Open Sans" w:cs="Open Sans"/>
-          <w:sz w:val="20"/>
-          <w:szCs w:val="20"/>
-        </w:rPr>
-        <w:t xml:space="preserve"> knowledge. There is some overlap of similarities with the others</w:t>
+        <w:t>I believe my Ideal Job holds similarities to Adams as it has a lot of programming language based knowledge. There is some overlap of similarities with the others</w:t>
       </w:r>
       <w:r>
         <w:rPr>
@@ -9204,16 +8859,7 @@
           <w:sz w:val="20"/>
           <w:szCs w:val="20"/>
         </w:rPr>
-        <w:t xml:space="preserve">s, </w:t>
-      </w:r>
-      <w:proofErr w:type="gramStart"/>
-      <w:r>
-        <w:rPr>
-          <w:rFonts w:ascii="Open Sans" w:hAnsi="Open Sans" w:cs="Open Sans"/>
-          <w:sz w:val="20"/>
-          <w:szCs w:val="20"/>
-        </w:rPr>
-        <w:t>Sam</w:t>
+        <w:t>s, Sam</w:t>
       </w:r>
       <w:r>
         <w:rPr>
@@ -9229,16 +8875,7 @@
           <w:sz w:val="20"/>
           <w:szCs w:val="20"/>
         </w:rPr>
-        <w:t>s</w:t>
-      </w:r>
-      <w:proofErr w:type="gramEnd"/>
-      <w:r>
-        <w:rPr>
-          <w:rFonts w:ascii="Open Sans" w:hAnsi="Open Sans" w:cs="Open Sans"/>
-          <w:sz w:val="20"/>
-          <w:szCs w:val="20"/>
-        </w:rPr>
-        <w:t xml:space="preserve"> and Jorge</w:t>
+        <w:t>s and Jorge</w:t>
       </w:r>
       <w:r>
         <w:rPr>
@@ -9355,25 +8992,7 @@
           <w:sz w:val="20"/>
           <w:szCs w:val="20"/>
         </w:rPr>
-        <w:t xml:space="preserve"> </w:t>
-      </w:r>
-      <w:proofErr w:type="gramStart"/>
-      <w:r>
-        <w:rPr>
-          <w:rFonts w:ascii="Open Sans" w:hAnsi="Open Sans" w:cs="Open Sans"/>
-          <w:sz w:val="20"/>
-          <w:szCs w:val="20"/>
-        </w:rPr>
-        <w:t>As</w:t>
-      </w:r>
-      <w:proofErr w:type="gramEnd"/>
-      <w:r>
-        <w:rPr>
-          <w:rFonts w:ascii="Open Sans" w:hAnsi="Open Sans" w:cs="Open Sans"/>
-          <w:sz w:val="20"/>
-          <w:szCs w:val="20"/>
-        </w:rPr>
-        <w:t xml:space="preserve"> well as ensuring the integrity and availability of data and email systems. There is also planning and developing server, storage, backup, disaster recovery, and network infrastructure solutions. The position of a Systems Administrator is very different </w:t>
+        <w:t xml:space="preserve"> As well as ensuring the integrity and availability of data and email systems. There is also planning and developing server, storage, backup, disaster recovery, and network infrastructure solutions. The position of a Systems Administrator is very different </w:t>
       </w:r>
       <w:r>
         <w:rPr>
@@ -9437,16 +9056,7 @@
           <w:sz w:val="20"/>
           <w:szCs w:val="20"/>
         </w:rPr>
-        <w:t xml:space="preserve"> job of Cyber Security Analyst as they are predominantly </w:t>
-      </w:r>
-      <w:proofErr w:type="gramStart"/>
-      <w:r>
-        <w:rPr>
-          <w:rFonts w:ascii="Open Sans" w:hAnsi="Open Sans" w:cs="Open Sans"/>
-          <w:sz w:val="20"/>
-          <w:szCs w:val="20"/>
-        </w:rPr>
-        <w:t>software</w:t>
+        <w:t xml:space="preserve"> job of Cyber Security Analyst as they are predominantly software</w:t>
       </w:r>
       <w:r>
         <w:rPr>
@@ -9462,16 +9072,7 @@
           <w:sz w:val="20"/>
           <w:szCs w:val="20"/>
         </w:rPr>
-        <w:t>focused</w:t>
-      </w:r>
-      <w:proofErr w:type="gramEnd"/>
-      <w:r>
-        <w:rPr>
-          <w:rFonts w:ascii="Open Sans" w:hAnsi="Open Sans" w:cs="Open Sans"/>
-          <w:sz w:val="20"/>
-          <w:szCs w:val="20"/>
-        </w:rPr>
-        <w:t>. There are similarities to Madeline</w:t>
+        <w:t>focused. There are similarities to Madeline</w:t>
       </w:r>
       <w:r>
         <w:rPr>
@@ -9979,25 +9580,7 @@
           <w:sz w:val="20"/>
           <w:szCs w:val="20"/>
         </w:rPr>
-        <w:t xml:space="preserve">Installing and configuring computer hardware, software, systems, networks, </w:t>
-      </w:r>
-      <w:proofErr w:type="gramStart"/>
-      <w:r>
-        <w:rPr>
-          <w:rFonts w:ascii="Open Sans" w:hAnsi="Open Sans" w:cs="Open Sans"/>
-          <w:sz w:val="20"/>
-          <w:szCs w:val="20"/>
-        </w:rPr>
-        <w:t>printers</w:t>
-      </w:r>
-      <w:proofErr w:type="gramEnd"/>
-      <w:r>
-        <w:rPr>
-          <w:rFonts w:ascii="Open Sans" w:hAnsi="Open Sans" w:cs="Open Sans"/>
-          <w:sz w:val="20"/>
-          <w:szCs w:val="20"/>
-        </w:rPr>
-        <w:t xml:space="preserve"> and scanners</w:t>
+        <w:t>Installing and configuring computer hardware, software, systems, networks, printers and scanners</w:t>
       </w:r>
     </w:p>
     <w:p>
@@ -10456,43 +10039,7 @@
           <w:sz w:val="20"/>
           <w:szCs w:val="20"/>
         </w:rPr>
-        <w:t xml:space="preserve">In regards in how my job compares to my other team members. Adam and Channon have very different career paths compared to Daniel, </w:t>
-      </w:r>
-      <w:proofErr w:type="gramStart"/>
-      <w:r>
-        <w:rPr>
-          <w:rFonts w:ascii="Open Sans" w:hAnsi="Open Sans" w:cs="Open Sans"/>
-          <w:sz w:val="20"/>
-          <w:szCs w:val="20"/>
-        </w:rPr>
-        <w:t>Madelaine</w:t>
-      </w:r>
-      <w:proofErr w:type="gramEnd"/>
-      <w:r>
-        <w:rPr>
-          <w:rFonts w:ascii="Open Sans" w:hAnsi="Open Sans" w:cs="Open Sans"/>
-          <w:sz w:val="20"/>
-          <w:szCs w:val="20"/>
-        </w:rPr>
-        <w:t xml:space="preserve"> and Samuel. Channon and Adam are more orientated in the back end of software and data analysis, while the rest of us are more inclined towards the front end of things like talking to customers, </w:t>
-      </w:r>
-      <w:proofErr w:type="gramStart"/>
-      <w:r>
-        <w:rPr>
-          <w:rFonts w:ascii="Open Sans" w:hAnsi="Open Sans" w:cs="Open Sans"/>
-          <w:sz w:val="20"/>
-          <w:szCs w:val="20"/>
-        </w:rPr>
-        <w:t>management</w:t>
-      </w:r>
-      <w:proofErr w:type="gramEnd"/>
-      <w:r>
-        <w:rPr>
-          <w:rFonts w:ascii="Open Sans" w:hAnsi="Open Sans" w:cs="Open Sans"/>
-          <w:sz w:val="20"/>
-          <w:szCs w:val="20"/>
-        </w:rPr>
-        <w:t xml:space="preserve"> and service.</w:t>
+        <w:t>In regards in how my job compares to my other team members. Adam and Channon have very different career paths compared to Daniel, Madelaine and Samuel. Channon and Adam are more orientated in the back end of software and data analysis, while the rest of us are more inclined towards the front end of things like talking to customers, management and service.</w:t>
       </w:r>
     </w:p>
     <w:p>
@@ -10550,27 +10097,7 @@
           <w:sz w:val="20"/>
           <w:szCs w:val="20"/>
         </w:rPr>
-        <w:t>Ideal Job: I</w:t>
-      </w:r>
-      <w:r>
-        <w:rPr>
-          <w:rFonts w:ascii="Open Sans" w:hAnsi="Open Sans" w:cs="Open Sans"/>
-          <w:b/>
-          <w:bCs/>
-          <w:sz w:val="20"/>
-          <w:szCs w:val="20"/>
-        </w:rPr>
-        <w:t>.T.</w:t>
-      </w:r>
-      <w:r>
-        <w:rPr>
-          <w:rFonts w:ascii="Open Sans" w:hAnsi="Open Sans" w:cs="Open Sans"/>
-          <w:b/>
-          <w:bCs/>
-          <w:sz w:val="20"/>
-          <w:szCs w:val="20"/>
-        </w:rPr>
-        <w:t xml:space="preserve"> Support Officer</w:t>
+        <w:t>Ideal Job: I.T. Support Officer</w:t>
       </w:r>
     </w:p>
     <w:p>
@@ -10684,25 +10211,7 @@
           <w:sz w:val="20"/>
           <w:szCs w:val="20"/>
         </w:rPr>
-        <w:t xml:space="preserve"> is </w:t>
-      </w:r>
-      <w:proofErr w:type="gramStart"/>
-      <w:r>
-        <w:rPr>
-          <w:rFonts w:ascii="Open Sans" w:hAnsi="Open Sans" w:cs="Open Sans"/>
-          <w:sz w:val="20"/>
-          <w:szCs w:val="20"/>
-        </w:rPr>
-        <w:t>similar to</w:t>
-      </w:r>
-      <w:proofErr w:type="gramEnd"/>
-      <w:r>
-        <w:rPr>
-          <w:rFonts w:ascii="Open Sans" w:hAnsi="Open Sans" w:cs="Open Sans"/>
-          <w:sz w:val="20"/>
-          <w:szCs w:val="20"/>
-        </w:rPr>
-        <w:t xml:space="preserve"> Adam</w:t>
+        <w:t xml:space="preserve"> is similar to Adam</w:t>
       </w:r>
       <w:r>
         <w:rPr>
@@ -10735,25 +10244,7 @@
           <w:sz w:val="20"/>
           <w:szCs w:val="20"/>
         </w:rPr>
-        <w:t xml:space="preserve">I think my job is </w:t>
-      </w:r>
-      <w:proofErr w:type="gramStart"/>
-      <w:r>
-        <w:rPr>
-          <w:rFonts w:ascii="Open Sans" w:hAnsi="Open Sans" w:cs="Open Sans"/>
-          <w:sz w:val="20"/>
-          <w:szCs w:val="20"/>
-        </w:rPr>
-        <w:t>similar to</w:t>
-      </w:r>
-      <w:proofErr w:type="gramEnd"/>
-      <w:r>
-        <w:rPr>
-          <w:rFonts w:ascii="Open Sans" w:hAnsi="Open Sans" w:cs="Open Sans"/>
-          <w:sz w:val="20"/>
-          <w:szCs w:val="20"/>
-        </w:rPr>
-        <w:t xml:space="preserve"> Daniel</w:t>
+        <w:t>I think my job is similar to Daniel</w:t>
       </w:r>
       <w:r>
         <w:rPr>
@@ -10817,25 +10308,7 @@
           <w:sz w:val="20"/>
           <w:szCs w:val="20"/>
         </w:rPr>
-        <w:t xml:space="preserve"> job is </w:t>
-      </w:r>
-      <w:proofErr w:type="gramStart"/>
-      <w:r>
-        <w:rPr>
-          <w:rFonts w:ascii="Open Sans" w:hAnsi="Open Sans" w:cs="Open Sans"/>
-          <w:sz w:val="20"/>
-          <w:szCs w:val="20"/>
-        </w:rPr>
-        <w:t>similar to</w:t>
-      </w:r>
-      <w:proofErr w:type="gramEnd"/>
-      <w:r>
-        <w:rPr>
-          <w:rFonts w:ascii="Open Sans" w:hAnsi="Open Sans" w:cs="Open Sans"/>
-          <w:sz w:val="20"/>
-          <w:szCs w:val="20"/>
-        </w:rPr>
-        <w:t xml:space="preserve"> Sam</w:t>
+        <w:t xml:space="preserve"> job is similar to Sam</w:t>
       </w:r>
       <w:r>
         <w:rPr>
@@ -10867,25 +10340,7 @@
           <w:sz w:val="20"/>
           <w:szCs w:val="20"/>
         </w:rPr>
-        <w:t xml:space="preserve">s job revolves around developing, </w:t>
-      </w:r>
-      <w:proofErr w:type="gramStart"/>
-      <w:r>
-        <w:rPr>
-          <w:rFonts w:ascii="Open Sans" w:hAnsi="Open Sans" w:cs="Open Sans"/>
-          <w:sz w:val="20"/>
-          <w:szCs w:val="20"/>
-        </w:rPr>
-        <w:t>maintaining</w:t>
-      </w:r>
-      <w:proofErr w:type="gramEnd"/>
-      <w:r>
-        <w:rPr>
-          <w:rFonts w:ascii="Open Sans" w:hAnsi="Open Sans" w:cs="Open Sans"/>
-          <w:sz w:val="20"/>
-          <w:szCs w:val="20"/>
-        </w:rPr>
-        <w:t xml:space="preserve"> or enhancing business applications, whereas m</w:t>
+        <w:t>s job revolves around developing, maintaining or enhancing business applications, whereas m</w:t>
       </w:r>
       <w:r>
         <w:rPr>
@@ -10901,25 +10356,7 @@
           <w:sz w:val="20"/>
           <w:szCs w:val="20"/>
         </w:rPr>
-        <w:t xml:space="preserve"> job is to provide more general support for colleagues. I think my ideal job is most </w:t>
-      </w:r>
-      <w:proofErr w:type="gramStart"/>
-      <w:r>
-        <w:rPr>
-          <w:rFonts w:ascii="Open Sans" w:hAnsi="Open Sans" w:cs="Open Sans"/>
-          <w:sz w:val="20"/>
-          <w:szCs w:val="20"/>
-        </w:rPr>
-        <w:t>similar to</w:t>
-      </w:r>
-      <w:proofErr w:type="gramEnd"/>
-      <w:r>
-        <w:rPr>
-          <w:rFonts w:ascii="Open Sans" w:hAnsi="Open Sans" w:cs="Open Sans"/>
-          <w:sz w:val="20"/>
-          <w:szCs w:val="20"/>
-        </w:rPr>
-        <w:t xml:space="preserve"> Jorge</w:t>
+        <w:t xml:space="preserve"> job is to provide more general support for colleagues. I think my ideal job is most similar to Jorge</w:t>
       </w:r>
       <w:r>
         <w:rPr>
@@ -11075,25 +10512,7 @@
           <w:sz w:val="20"/>
           <w:szCs w:val="20"/>
         </w:rPr>
-        <w:t xml:space="preserve">s main objective is to seamlessly integrate humans and technology by developing, </w:t>
-      </w:r>
-      <w:proofErr w:type="gramStart"/>
-      <w:r>
-        <w:rPr>
-          <w:rFonts w:ascii="Open Sans" w:hAnsi="Open Sans" w:cs="Open Sans"/>
-          <w:sz w:val="20"/>
-          <w:szCs w:val="20"/>
-        </w:rPr>
-        <w:t>managing</w:t>
-      </w:r>
-      <w:proofErr w:type="gramEnd"/>
-      <w:r>
-        <w:rPr>
-          <w:rFonts w:ascii="Open Sans" w:hAnsi="Open Sans" w:cs="Open Sans"/>
-          <w:sz w:val="20"/>
-          <w:szCs w:val="20"/>
-        </w:rPr>
-        <w:t xml:space="preserve"> and maintaining integration systems. This requires the integration officer to have a broad range of knowledge across a variety of I</w:t>
+        <w:t>s main objective is to seamlessly integrate humans and technology by developing, managing and maintaining integration systems. This requires the integration officer to have a broad range of knowledge across a variety of I</w:t>
       </w:r>
       <w:r>
         <w:rPr>
@@ -11206,7 +10625,23 @@
           <w:sz w:val="20"/>
           <w:szCs w:val="20"/>
         </w:rPr>
-        <w:t xml:space="preserve"> support) also share similar skill sets with integration officers as both roles require direct communication with user-end clients. The main difference of a systems integration officer compared to the ideal jobs of my colleagues is that the integration officer is </w:t>
+        <w:t xml:space="preserve"> support) also share similar skill sets with integration officers as both roles require direct communication with user-end clients. The main difference </w:t>
+      </w:r>
+      <w:r>
+        <w:rPr>
+          <w:rFonts w:ascii="Open Sans" w:hAnsi="Open Sans" w:cs="Open Sans"/>
+          <w:sz w:val="20"/>
+          <w:szCs w:val="20"/>
+        </w:rPr>
+        <w:t>between</w:t>
+      </w:r>
+      <w:r>
+        <w:rPr>
+          <w:rFonts w:ascii="Open Sans" w:hAnsi="Open Sans" w:cs="Open Sans"/>
+          <w:sz w:val="20"/>
+          <w:szCs w:val="20"/>
+        </w:rPr>
+        <w:t xml:space="preserve"> a systems integration officer compared to the ideal jobs of my colleagues is that the integration officer is </w:t>
       </w:r>
       <w:r>
         <w:rPr>
@@ -11384,25 +10819,7 @@
           <w:sz w:val="20"/>
           <w:szCs w:val="20"/>
         </w:rPr>
-        <w:t xml:space="preserve">As the required skills were </w:t>
-      </w:r>
-      <w:proofErr w:type="gramStart"/>
-      <w:r>
-        <w:rPr>
-          <w:rFonts w:ascii="Open Sans" w:hAnsi="Open Sans" w:cs="Open Sans"/>
-          <w:sz w:val="20"/>
-          <w:szCs w:val="20"/>
-        </w:rPr>
-        <w:t>similar to</w:t>
-      </w:r>
-      <w:proofErr w:type="gramEnd"/>
-      <w:r>
-        <w:rPr>
-          <w:rFonts w:ascii="Open Sans" w:hAnsi="Open Sans" w:cs="Open Sans"/>
-          <w:sz w:val="20"/>
-          <w:szCs w:val="20"/>
-        </w:rPr>
-        <w:t xml:space="preserve"> those of my colleagues, a wide variety of skills is essential to assimilating to a team environment. Acting as an integration officer requires me to work alongside both frontend and backend teams as well as finding solutions with clients and business entities.</w:t>
+        <w:t>As the required skills were similar to those of my colleagues, a wide variety of skills is essential to assimilating to a team environment. Acting as an integration officer requires me to work alongside both frontend and backend teams as well as finding solutions with clients and business entities.</w:t>
       </w:r>
     </w:p>
     <w:p>
@@ -11721,7 +11138,6 @@
         </w:rPr>
       </w:pPr>
       <w:hyperlink r:id="rId38" w:tgtFrame="_blank" w:history="1">
-        <w:proofErr w:type="spellStart"/>
         <w:r>
           <w:rPr>
             <w:rStyle w:val="Hyperlink"/>
@@ -11730,9 +11146,19 @@
             <w:sz w:val="20"/>
             <w:szCs w:val="20"/>
           </w:rPr>
-          <w:t>AdamM</w:t>
+          <w:t>AdamM-AU/COSC2196_A3 - Master Branch</w:t>
         </w:r>
-        <w:proofErr w:type="spellEnd"/>
+      </w:hyperlink>
+      <w:r>
+        <w:rPr>
+          <w:rFonts w:ascii="Open Sans" w:hAnsi="Open Sans" w:cs="Open Sans"/>
+          <w:color w:val="0070C0"/>
+          <w:sz w:val="20"/>
+          <w:szCs w:val="20"/>
+        </w:rPr>
+        <w:br/>
+      </w:r>
+      <w:hyperlink r:id="rId39" w:tgtFrame="_blank" w:history="1">
         <w:r>
           <w:rPr>
             <w:rStyle w:val="Hyperlink"/>
@@ -11741,20 +11167,51 @@
             <w:sz w:val="20"/>
             <w:szCs w:val="20"/>
           </w:rPr>
-          <w:t>-AU/COSC2196_A3 - Master Branch</w:t>
+          <w:t>AdamM-AU/COSC2196_A3 - Website Branch</w:t>
         </w:r>
       </w:hyperlink>
-      <w:r>
+    </w:p>
+    <w:p>
+      <w:pPr>
+        <w:pStyle w:val="pt-2"/>
         <w:rPr>
           <w:rFonts w:ascii="Open Sans" w:hAnsi="Open Sans" w:cs="Open Sans"/>
           <w:color w:val="0070C0"/>
           <w:sz w:val="20"/>
           <w:szCs w:val="20"/>
         </w:rPr>
+      </w:pPr>
+      <w:r>
+        <w:rPr>
+          <w:rFonts w:ascii="Open Sans" w:hAnsi="Open Sans" w:cs="Open Sans"/>
+          <w:b/>
+          <w:bCs/>
+          <w:sz w:val="20"/>
+          <w:szCs w:val="20"/>
+        </w:rPr>
+        <w:t>GitHub Commit History</w:t>
+      </w:r>
+      <w:r>
+        <w:rPr>
+          <w:rFonts w:ascii="Open Sans" w:hAnsi="Open Sans" w:cs="Open Sans"/>
+          <w:b/>
+          <w:bCs/>
+          <w:sz w:val="20"/>
+          <w:szCs w:val="20"/>
+        </w:rPr>
+        <w:t>:</w:t>
+      </w:r>
+      <w:r>
+        <w:rPr>
+          <w:rFonts w:ascii="Open Sans" w:hAnsi="Open Sans" w:cs="Open Sans"/>
+          <w:b/>
+          <w:bCs/>
+          <w:sz w:val="20"/>
+          <w:szCs w:val="20"/>
+        </w:rPr>
         <w:br/>
       </w:r>
-      <w:hyperlink r:id="rId39" w:tgtFrame="_blank" w:history="1">
-        <w:proofErr w:type="spellStart"/>
+      <w:hyperlink r:id="rId40" w:tgtFrame="_blank" w:history="1">
         <w:r>
           <w:rPr>
             <w:rStyle w:val="Hyperlink"/>
@@ -11763,9 +11220,19 @@
             <w:sz w:val="20"/>
             <w:szCs w:val="20"/>
           </w:rPr>
-          <w:t>AdamM</w:t>
+          <w:t>AdamM-AU/COSC2196_A3 - Master Branch Commits</w:t>
         </w:r>
-        <w:proofErr w:type="spellEnd"/>
+      </w:hyperlink>
+      <w:r>
+        <w:rPr>
+          <w:rFonts w:ascii="Open Sans" w:hAnsi="Open Sans" w:cs="Open Sans"/>
+          <w:color w:val="0070C0"/>
+          <w:sz w:val="20"/>
+          <w:szCs w:val="20"/>
+        </w:rPr>
+        <w:br/>
+      </w:r>
+      <w:hyperlink r:id="rId41" w:tgtFrame="_blank" w:history="1">
         <w:r>
           <w:rPr>
             <w:rStyle w:val="Hyperlink"/>
@@ -11774,105 +11241,7 @@
             <w:sz w:val="20"/>
             <w:szCs w:val="20"/>
           </w:rPr>
-          <w:t>-AU/COSC2196_A3 - Website Branch</w:t>
-        </w:r>
-      </w:hyperlink>
-    </w:p>
-    <w:p>
-      <w:pPr>
-        <w:pStyle w:val="pt-2"/>
-        <w:rPr>
-          <w:rFonts w:ascii="Open Sans" w:hAnsi="Open Sans" w:cs="Open Sans"/>
-          <w:color w:val="0070C0"/>
-          <w:sz w:val="20"/>
-          <w:szCs w:val="20"/>
-        </w:rPr>
-      </w:pPr>
-      <w:r>
-        <w:rPr>
-          <w:rFonts w:ascii="Open Sans" w:hAnsi="Open Sans" w:cs="Open Sans"/>
-          <w:b/>
-          <w:bCs/>
-          <w:sz w:val="20"/>
-          <w:szCs w:val="20"/>
-        </w:rPr>
-        <w:t>GitHub Commit History</w:t>
-      </w:r>
-      <w:r>
-        <w:rPr>
-          <w:rFonts w:ascii="Open Sans" w:hAnsi="Open Sans" w:cs="Open Sans"/>
-          <w:b/>
-          <w:bCs/>
-          <w:sz w:val="20"/>
-          <w:szCs w:val="20"/>
-        </w:rPr>
-        <w:t>:</w:t>
-      </w:r>
-      <w:r>
-        <w:rPr>
-          <w:rFonts w:ascii="Open Sans" w:hAnsi="Open Sans" w:cs="Open Sans"/>
-          <w:b/>
-          <w:bCs/>
-          <w:sz w:val="20"/>
-          <w:szCs w:val="20"/>
-        </w:rPr>
-        <w:br/>
-      </w:r>
-      <w:hyperlink r:id="rId40" w:tgtFrame="_blank" w:history="1">
-        <w:proofErr w:type="spellStart"/>
-        <w:r>
-          <w:rPr>
-            <w:rStyle w:val="Hyperlink"/>
-            <w:rFonts w:ascii="Open Sans" w:eastAsiaTheme="majorEastAsia" w:hAnsi="Open Sans" w:cs="Open Sans"/>
-            <w:color w:val="0070C0"/>
-            <w:sz w:val="20"/>
-            <w:szCs w:val="20"/>
-          </w:rPr>
-          <w:t>AdamM</w:t>
-        </w:r>
-        <w:proofErr w:type="spellEnd"/>
-        <w:r>
-          <w:rPr>
-            <w:rStyle w:val="Hyperlink"/>
-            <w:rFonts w:ascii="Open Sans" w:eastAsiaTheme="majorEastAsia" w:hAnsi="Open Sans" w:cs="Open Sans"/>
-            <w:color w:val="0070C0"/>
-            <w:sz w:val="20"/>
-            <w:szCs w:val="20"/>
-          </w:rPr>
-          <w:t>-AU/COSC2196_A3 - Master Branch Commits</w:t>
-        </w:r>
-      </w:hyperlink>
-      <w:r>
-        <w:rPr>
-          <w:rFonts w:ascii="Open Sans" w:hAnsi="Open Sans" w:cs="Open Sans"/>
-          <w:color w:val="0070C0"/>
-          <w:sz w:val="20"/>
-          <w:szCs w:val="20"/>
-        </w:rPr>
-        <w:br/>
-      </w:r>
-      <w:hyperlink r:id="rId41" w:tgtFrame="_blank" w:history="1">
-        <w:proofErr w:type="spellStart"/>
-        <w:r>
-          <w:rPr>
-            <w:rStyle w:val="Hyperlink"/>
-            <w:rFonts w:ascii="Open Sans" w:eastAsiaTheme="majorEastAsia" w:hAnsi="Open Sans" w:cs="Open Sans"/>
-            <w:color w:val="0070C0"/>
-            <w:sz w:val="20"/>
-            <w:szCs w:val="20"/>
-          </w:rPr>
-          <w:t>AdamM</w:t>
-        </w:r>
-        <w:proofErr w:type="spellEnd"/>
-        <w:r>
-          <w:rPr>
-            <w:rStyle w:val="Hyperlink"/>
-            <w:rFonts w:ascii="Open Sans" w:eastAsiaTheme="majorEastAsia" w:hAnsi="Open Sans" w:cs="Open Sans"/>
-            <w:color w:val="0070C0"/>
-            <w:sz w:val="20"/>
-            <w:szCs w:val="20"/>
-          </w:rPr>
-          <w:t>-AU/COSC2196_A3 - Website Branch Commits</w:t>
+          <w:t>AdamM-AU/COSC2196_A3 - Website Branch Commits</w:t>
         </w:r>
       </w:hyperlink>
     </w:p>
@@ -12089,13 +11458,6 @@
           <w:szCs w:val="20"/>
         </w:rPr>
         <w:br/>
-      </w:r>
-      <w:r>
-        <w:rPr>
-          <w:rFonts w:ascii="Open Sans" w:hAnsi="Open Sans" w:cs="Open Sans"/>
-          <w:sz w:val="20"/>
-          <w:szCs w:val="20"/>
-        </w:rPr>
         <w:t>Discord was used as an "out of band" communications tool for general discussions of minor issues and ideas for the website that were too minor in nature to present at a meeting, general feedback and support amongst team members, and some off-topic discussions.</w:t>
       </w:r>
     </w:p>
@@ -12178,6 +11540,7 @@
             <w:pPr>
               <w:pStyle w:val="Heading6"/>
               <w:spacing w:before="0"/>
+              <w:outlineLvl w:val="5"/>
               <w:rPr>
                 <w:rFonts w:ascii="Open Sans" w:hAnsi="Open Sans" w:cs="Open Sans"/>
                 <w:b/>
@@ -12212,6 +11575,7 @@
             <w:pPr>
               <w:pStyle w:val="Heading6"/>
               <w:spacing w:before="0"/>
+              <w:outlineLvl w:val="5"/>
               <w:rPr>
                 <w:rFonts w:ascii="Open Sans" w:hAnsi="Open Sans" w:cs="Open Sans"/>
                 <w:b/>
@@ -12246,6 +11610,7 @@
             <w:pPr>
               <w:pStyle w:val="Heading6"/>
               <w:spacing w:before="0"/>
+              <w:outlineLvl w:val="5"/>
               <w:rPr>
                 <w:rFonts w:ascii="Open Sans" w:hAnsi="Open Sans" w:cs="Open Sans"/>
                 <w:b/>
@@ -12329,29 +11694,7 @@
                   <w:sz w:val="20"/>
                   <w:szCs w:val="20"/>
                 </w:rPr>
-                <w:t xml:space="preserve">GitHub: </w:t>
-              </w:r>
-              <w:proofErr w:type="spellStart"/>
-              <w:r>
-                <w:rPr>
-                  <w:rStyle w:val="Hyperlink"/>
-                  <w:rFonts w:ascii="Open Sans" w:eastAsiaTheme="majorEastAsia" w:hAnsi="Open Sans" w:cs="Open Sans"/>
-                  <w:color w:val="0070C0"/>
-                  <w:sz w:val="20"/>
-                  <w:szCs w:val="20"/>
-                </w:rPr>
-                <w:t>AdamM</w:t>
-              </w:r>
-              <w:proofErr w:type="spellEnd"/>
-              <w:r>
-                <w:rPr>
-                  <w:rStyle w:val="Hyperlink"/>
-                  <w:rFonts w:ascii="Open Sans" w:eastAsiaTheme="majorEastAsia" w:hAnsi="Open Sans" w:cs="Open Sans"/>
-                  <w:color w:val="0070C0"/>
-                  <w:sz w:val="20"/>
-                  <w:szCs w:val="20"/>
-                </w:rPr>
-                <w:t>-AU</w:t>
+                <w:t>GitHub: AdamM-AU</w:t>
               </w:r>
             </w:hyperlink>
             <w:r>
@@ -12545,6 +11888,7 @@
             <w:pPr>
               <w:pStyle w:val="Heading6"/>
               <w:spacing w:before="0"/>
+              <w:outlineLvl w:val="5"/>
               <w:rPr>
                 <w:rFonts w:ascii="Open Sans" w:hAnsi="Open Sans" w:cs="Open Sans"/>
                 <w:b/>
@@ -12567,6 +11911,7 @@
                 <w:sz w:val="20"/>
                 <w:szCs w:val="20"/>
               </w:rPr>
+              <w:lastRenderedPageBreak/>
               <w:t>Jorge Esteban (s3874914)</w:t>
             </w:r>
           </w:p>
@@ -12579,6 +11924,7 @@
             <w:pPr>
               <w:pStyle w:val="Heading6"/>
               <w:spacing w:before="0"/>
+              <w:outlineLvl w:val="5"/>
               <w:rPr>
                 <w:rFonts w:ascii="Open Sans" w:hAnsi="Open Sans" w:cs="Open Sans"/>
                 <w:b/>
@@ -12613,6 +11959,7 @@
             <w:pPr>
               <w:pStyle w:val="Heading6"/>
               <w:spacing w:before="0"/>
+              <w:outlineLvl w:val="5"/>
               <w:rPr>
                 <w:rFonts w:ascii="Open Sans" w:hAnsi="Open Sans" w:cs="Open Sans"/>
                 <w:b/>
@@ -12760,20 +12107,8 @@
                   <w:sz w:val="20"/>
                   <w:szCs w:val="20"/>
                 </w:rPr>
-                <w:t xml:space="preserve">GitHub: </w:t>
+                <w:t>GitHub: MaddieDupree</w:t>
               </w:r>
-              <w:proofErr w:type="spellStart"/>
-              <w:r>
-                <w:rPr>
-                  <w:rStyle w:val="Hyperlink"/>
-                  <w:rFonts w:ascii="Open Sans" w:hAnsi="Open Sans" w:cs="Open Sans"/>
-                  <w:color w:val="0070C0"/>
-                  <w:sz w:val="20"/>
-                  <w:szCs w:val="20"/>
-                </w:rPr>
-                <w:t>MaddieDupree</w:t>
-              </w:r>
-              <w:proofErr w:type="spellEnd"/>
             </w:hyperlink>
           </w:p>
         </w:tc>
@@ -12831,20 +12166,8 @@
                   <w:sz w:val="20"/>
                   <w:szCs w:val="20"/>
                 </w:rPr>
-                <w:t xml:space="preserve">GitHub: </w:t>
+                <w:t>GitHub: SammyWo</w:t>
               </w:r>
-              <w:proofErr w:type="spellStart"/>
-              <w:r>
-                <w:rPr>
-                  <w:rStyle w:val="Hyperlink"/>
-                  <w:rFonts w:ascii="Open Sans" w:hAnsi="Open Sans" w:cs="Open Sans"/>
-                  <w:color w:val="0070C0"/>
-                  <w:sz w:val="20"/>
-                  <w:szCs w:val="20"/>
-                </w:rPr>
-                <w:t>SammyWo</w:t>
-              </w:r>
-              <w:proofErr w:type="spellEnd"/>
             </w:hyperlink>
           </w:p>
         </w:tc>
@@ -13005,8 +12328,8 @@
           <w:u w:val="none"/>
         </w:rPr>
       </w:pPr>
-      <w:bookmarkStart w:id="30" w:name="_Hlk57275132"/>
-      <w:bookmarkStart w:id="31" w:name="_Toc57277641"/>
+      <w:bookmarkStart w:id="30" w:name="_Toc57277641"/>
+      <w:bookmarkStart w:id="31" w:name="_Hlk57275132"/>
       <w:r>
         <w:rPr>
           <w:rFonts w:ascii="Quicksand" w:hAnsi="Quicksand"/>
@@ -13017,7 +12340,7 @@
         </w:rPr>
         <w:t>Aims</w:t>
       </w:r>
-      <w:bookmarkEnd w:id="31"/>
+      <w:bookmarkEnd w:id="30"/>
     </w:p>
     <w:p>
       <w:pPr>
@@ -13031,7 +12354,7 @@
         </w:rPr>
       </w:pPr>
       <w:bookmarkStart w:id="32" w:name="_Toc57277642"/>
-      <w:bookmarkEnd w:id="30"/>
+      <w:bookmarkEnd w:id="31"/>
       <w:r>
         <w:rPr>
           <w:rFonts w:ascii="Quicksand" w:hAnsi="Quicksand"/>
@@ -13253,7 +12576,6 @@
       </w:pPr>
       <w:bookmarkStart w:id="40" w:name="_Toc57277650"/>
       <w:r>
-        <w:lastRenderedPageBreak/>
         <w:t>Skills and Jobs</w:t>
       </w:r>
       <w:bookmarkEnd w:id="40"/>
@@ -13408,9 +12730,51 @@
           <w:szCs w:val="20"/>
           <w:u w:val="none"/>
         </w:rPr>
-        <w:t xml:space="preserve">What </w:t>
-      </w:r>
-      <w:r>
+        <w:t>What could be improved?</w:t>
+      </w:r>
+      <w:bookmarkEnd w:id="46"/>
+    </w:p>
+    <w:p>
+      <w:pPr>
+        <w:pStyle w:val="paragraph"/>
+        <w:spacing w:before="0" w:beforeAutospacing="0" w:after="0" w:afterAutospacing="0"/>
+        <w:textAlignment w:val="baseline"/>
+        <w:rPr>
+          <w:rStyle w:val="eop"/>
+          <w:rFonts w:ascii="Open Sans" w:eastAsiaTheme="majorEastAsia" w:hAnsi="Open Sans" w:cs="Open Sans"/>
+          <w:sz w:val="20"/>
+          <w:szCs w:val="20"/>
+        </w:rPr>
+      </w:pPr>
+      <w:r>
+        <w:rPr>
+          <w:sz w:val="20"/>
+          <w:szCs w:val="20"/>
+        </w:rPr>
+        <w:br/>
+      </w:r>
+      <w:r>
+        <w:rPr>
+          <w:rStyle w:val="normaltextrun"/>
+          <w:rFonts w:ascii="Open Sans" w:eastAsiaTheme="majorEastAsia" w:hAnsi="Open Sans" w:cs="Open Sans"/>
+          <w:sz w:val="20"/>
+          <w:szCs w:val="20"/>
+        </w:rPr>
+        <w:t>In terms of improving its typically hard to say with the project idea, although we were all in the same boat with what we were doing maybe some ideas of how it worked were left to pass. With specific tasks received for the input of the assignment, some were unsure as to parts of the program which we could have made more transparent for understanding to them.</w:t>
+      </w:r>
+      <w:r>
+        <w:rPr>
+          <w:rStyle w:val="eop"/>
+          <w:rFonts w:ascii="Open Sans" w:eastAsiaTheme="majorEastAsia" w:hAnsi="Open Sans" w:cs="Open Sans"/>
+          <w:sz w:val="20"/>
+          <w:szCs w:val="20"/>
+        </w:rPr>
+        <w:t> </w:t>
+      </w:r>
+    </w:p>
+    <w:p>
+      <w:pPr>
+        <w:pStyle w:val="Heading3"/>
         <w:rPr>
           <w:rFonts w:ascii="Quicksand" w:hAnsi="Quicksand"/>
           <w:color w:val="auto"/>
@@ -13418,8 +12782,8 @@
           <w:szCs w:val="20"/>
           <w:u w:val="none"/>
         </w:rPr>
-        <w:t>could be improved</w:t>
-      </w:r>
+      </w:pPr>
+      <w:bookmarkStart w:id="47" w:name="_Toc57277657"/>
       <w:r>
         <w:rPr>
           <w:rFonts w:ascii="Quicksand" w:hAnsi="Quicksand"/>
@@ -13428,9 +12792,9 @@
           <w:szCs w:val="20"/>
           <w:u w:val="none"/>
         </w:rPr>
-        <w:t>?</w:t>
-      </w:r>
-      <w:bookmarkEnd w:id="46"/>
+        <w:t>At least one thing that was surprising?</w:t>
+      </w:r>
+      <w:bookmarkEnd w:id="47"/>
     </w:p>
     <w:p>
       <w:pPr>
@@ -13438,36 +12802,32 @@
         <w:spacing w:before="0" w:beforeAutospacing="0" w:after="0" w:afterAutospacing="0"/>
         <w:textAlignment w:val="baseline"/>
         <w:rPr>
-          <w:rStyle w:val="eop"/>
-          <w:rFonts w:ascii="Open Sans" w:eastAsiaTheme="majorEastAsia" w:hAnsi="Open Sans" w:cs="Open Sans"/>
-          <w:sz w:val="20"/>
-          <w:szCs w:val="20"/>
-        </w:rPr>
-      </w:pPr>
-      <w:r>
-        <w:rPr>
-          <w:sz w:val="20"/>
-          <w:szCs w:val="20"/>
-        </w:rPr>
-        <w:br/>
-      </w:r>
-      <w:r>
+          <w:rFonts w:ascii="Open Sans" w:hAnsi="Open Sans" w:cs="Open Sans"/>
+          <w:sz w:val="18"/>
+          <w:szCs w:val="18"/>
+        </w:rPr>
+      </w:pPr>
+    </w:p>
+    <w:p>
+      <w:pPr>
+        <w:pStyle w:val="paragraph"/>
+        <w:spacing w:before="0" w:beforeAutospacing="0" w:after="0" w:afterAutospacing="0"/>
+        <w:textAlignment w:val="baseline"/>
         <w:rPr>
           <w:rStyle w:val="normaltextrun"/>
           <w:rFonts w:ascii="Open Sans" w:eastAsiaTheme="majorEastAsia" w:hAnsi="Open Sans" w:cs="Open Sans"/>
           <w:sz w:val="20"/>
           <w:szCs w:val="20"/>
         </w:rPr>
-        <w:t>In terms of improving its typically hard to say with the project idea, although we were all in the same boat with what we were doing maybe some ideas of how it worked were left to pass. With specific tasks received for the input of the assignment, some were unsure as to parts of the program which we could have made more transparent for understanding to them.</w:t>
-      </w:r>
-      <w:r>
-        <w:rPr>
-          <w:rStyle w:val="eop"/>
+      </w:pPr>
+      <w:r>
+        <w:rPr>
+          <w:rStyle w:val="normaltextrun"/>
           <w:rFonts w:ascii="Open Sans" w:eastAsiaTheme="majorEastAsia" w:hAnsi="Open Sans" w:cs="Open Sans"/>
           <w:sz w:val="20"/>
           <w:szCs w:val="20"/>
         </w:rPr>
-        <w:t> </w:t>
+        <w:t>Surprising to me, was the sheer trust we had after our earlier assignment. We all knew what each other could do so the need for extra communication was minimal as we believed it what each other would do. The other thing is the extra effort once someone had completed there set task to help in others that were not assigned to them to make sure the project was completed by the date given.</w:t>
       </w:r>
     </w:p>
     <w:p>
@@ -13481,7 +12841,7 @@
           <w:u w:val="none"/>
         </w:rPr>
       </w:pPr>
-      <w:bookmarkStart w:id="47" w:name="_Toc57277657"/>
+      <w:bookmarkStart w:id="48" w:name="_Toc57277658"/>
       <w:r>
         <w:rPr>
           <w:rFonts w:ascii="Quicksand" w:hAnsi="Quicksand"/>
@@ -13490,95 +12850,7 @@
           <w:szCs w:val="20"/>
           <w:u w:val="none"/>
         </w:rPr>
-        <w:t>At least one thing that was surprising?</w:t>
-      </w:r>
-      <w:bookmarkEnd w:id="47"/>
-    </w:p>
-    <w:p>
-      <w:pPr>
-        <w:pStyle w:val="paragraph"/>
-        <w:spacing w:before="0" w:beforeAutospacing="0" w:after="0" w:afterAutospacing="0"/>
-        <w:textAlignment w:val="baseline"/>
-        <w:rPr>
-          <w:rFonts w:ascii="Open Sans" w:hAnsi="Open Sans" w:cs="Open Sans"/>
-          <w:sz w:val="18"/>
-          <w:szCs w:val="18"/>
-        </w:rPr>
-      </w:pPr>
-    </w:p>
-    <w:p>
-      <w:pPr>
-        <w:pStyle w:val="paragraph"/>
-        <w:spacing w:before="0" w:beforeAutospacing="0" w:after="0" w:afterAutospacing="0"/>
-        <w:textAlignment w:val="baseline"/>
-        <w:rPr>
-          <w:rStyle w:val="normaltextrun"/>
-          <w:rFonts w:ascii="Open Sans" w:eastAsiaTheme="majorEastAsia" w:hAnsi="Open Sans" w:cs="Open Sans"/>
-          <w:sz w:val="20"/>
-          <w:szCs w:val="20"/>
-        </w:rPr>
-      </w:pPr>
-      <w:r>
-        <w:rPr>
-          <w:rStyle w:val="normaltextrun"/>
-          <w:rFonts w:ascii="Open Sans" w:eastAsiaTheme="majorEastAsia" w:hAnsi="Open Sans" w:cs="Open Sans"/>
-          <w:sz w:val="20"/>
-          <w:szCs w:val="20"/>
-        </w:rPr>
-        <w:t xml:space="preserve">Surprising to me, was the sheer trust we had after our earlier assignment. We all knew what each other could do so the need for extra communication was minimal as we believed it what each other would do. The other thing is the extra effort once someone had completed </w:t>
-      </w:r>
-      <w:proofErr w:type="spellStart"/>
-      <w:r>
-        <w:rPr>
-          <w:rStyle w:val="normaltextrun"/>
-          <w:rFonts w:ascii="Open Sans" w:eastAsiaTheme="majorEastAsia" w:hAnsi="Open Sans" w:cs="Open Sans"/>
-          <w:sz w:val="20"/>
-          <w:szCs w:val="20"/>
-        </w:rPr>
-        <w:t>there</w:t>
-      </w:r>
-      <w:proofErr w:type="spellEnd"/>
-      <w:r>
-        <w:rPr>
-          <w:rStyle w:val="normaltextrun"/>
-          <w:rFonts w:ascii="Open Sans" w:eastAsiaTheme="majorEastAsia" w:hAnsi="Open Sans" w:cs="Open Sans"/>
-          <w:sz w:val="20"/>
-          <w:szCs w:val="20"/>
-        </w:rPr>
-        <w:t xml:space="preserve"> set task to help in others that were not assigned to them to make sure the project was completed by the date given.</w:t>
-      </w:r>
-    </w:p>
-    <w:p>
-      <w:pPr>
-        <w:pStyle w:val="Heading3"/>
-        <w:rPr>
-          <w:rFonts w:ascii="Quicksand" w:hAnsi="Quicksand"/>
-          <w:color w:val="auto"/>
-          <w:sz w:val="24"/>
-          <w:szCs w:val="20"/>
-          <w:u w:val="none"/>
-        </w:rPr>
-      </w:pPr>
-      <w:bookmarkStart w:id="48" w:name="_Toc57277658"/>
-      <w:r>
-        <w:rPr>
-          <w:rFonts w:ascii="Quicksand" w:hAnsi="Quicksand"/>
-          <w:color w:val="auto"/>
-          <w:sz w:val="24"/>
-          <w:szCs w:val="20"/>
-          <w:u w:val="none"/>
-        </w:rPr>
-        <w:t xml:space="preserve">At least one thing </w:t>
-      </w:r>
-      <w:r>
-        <w:rPr>
-          <w:rFonts w:ascii="Quicksand" w:hAnsi="Quicksand"/>
-          <w:color w:val="auto"/>
-          <w:sz w:val="24"/>
-          <w:szCs w:val="20"/>
-          <w:u w:val="none"/>
-        </w:rPr>
-        <w:t>you have learned about groups.</w:t>
+        <w:t>At least one thing you have learned about groups.</w:t>
       </w:r>
       <w:bookmarkEnd w:id="48"/>
     </w:p>
@@ -13638,6 +12910,7 @@
           <w:sz w:val="28"/>
           <w:szCs w:val="28"/>
         </w:rPr>
+        <w:lastRenderedPageBreak/>
         <w:t>Daniel Scarfe</w:t>
       </w:r>
       <w:bookmarkEnd w:id="49"/>
@@ -13704,26 +12977,7 @@
           <w:sz w:val="20"/>
           <w:szCs w:val="20"/>
         </w:rPr>
-        <w:lastRenderedPageBreak/>
-        <w:t xml:space="preserve">Everything went </w:t>
-      </w:r>
-      <w:proofErr w:type="gramStart"/>
-      <w:r>
-        <w:rPr>
-          <w:rFonts w:ascii="Open Sans" w:hAnsi="Open Sans" w:cs="Open Sans"/>
-          <w:sz w:val="20"/>
-          <w:szCs w:val="20"/>
-        </w:rPr>
-        <w:t>fairly smoothly</w:t>
-      </w:r>
-      <w:proofErr w:type="gramEnd"/>
-      <w:r>
-        <w:rPr>
-          <w:rFonts w:ascii="Open Sans" w:hAnsi="Open Sans" w:cs="Open Sans"/>
-          <w:sz w:val="20"/>
-          <w:szCs w:val="20"/>
-        </w:rPr>
-        <w:t xml:space="preserve"> considering the added freedom that was given to us as a group and therefore, the added uncertainty that came along with it. There may have been room for improvement with our meeting schedule. But we made it work well enough.</w:t>
+        <w:t>Everything went fairly smoothly considering the added freedom that was given to us as a group and therefore, the added uncertainty that came along with it. There may have been room for improvement with our meeting schedule. But we made it work well enough.</w:t>
       </w:r>
     </w:p>
     <w:p>
@@ -13959,47 +13213,7 @@
           <w:sz w:val="20"/>
           <w:szCs w:val="20"/>
         </w:rPr>
-        <w:t xml:space="preserve">We could have improved communication.  </w:t>
-      </w:r>
-      <w:proofErr w:type="gramStart"/>
-      <w:r>
-        <w:rPr>
-          <w:rFonts w:ascii="Open Sans" w:eastAsia="Calibri" w:hAnsi="Open Sans" w:cs="Open Sans"/>
-          <w:color w:val="000000"/>
-          <w:sz w:val="20"/>
-          <w:szCs w:val="20"/>
-        </w:rPr>
-        <w:t>I'm</w:t>
-      </w:r>
-      <w:proofErr w:type="gramEnd"/>
-      <w:r>
-        <w:rPr>
-          <w:rFonts w:ascii="Open Sans" w:eastAsia="Calibri" w:hAnsi="Open Sans" w:cs="Open Sans"/>
-          <w:color w:val="000000"/>
-          <w:sz w:val="20"/>
-          <w:szCs w:val="20"/>
-        </w:rPr>
-        <w:t xml:space="preserve"> saying this because I think as the assignment's become more complicated in the future, we might not be able to designate individual tasks and would have to work more closely with all team members. But overall, it went well, </w:t>
-      </w:r>
-      <w:proofErr w:type="gramStart"/>
-      <w:r>
-        <w:rPr>
-          <w:rFonts w:ascii="Open Sans" w:eastAsia="Calibri" w:hAnsi="Open Sans" w:cs="Open Sans"/>
-          <w:color w:val="000000"/>
-          <w:sz w:val="20"/>
-          <w:szCs w:val="20"/>
-        </w:rPr>
-        <w:t>Considering</w:t>
-      </w:r>
-      <w:proofErr w:type="gramEnd"/>
-      <w:r>
-        <w:rPr>
-          <w:rFonts w:ascii="Open Sans" w:eastAsia="Calibri" w:hAnsi="Open Sans" w:cs="Open Sans"/>
-          <w:color w:val="000000"/>
-          <w:sz w:val="20"/>
-          <w:szCs w:val="20"/>
-        </w:rPr>
-        <w:t xml:space="preserve"> that we all have jobs and some have families plus we live in different states with different time zones.</w:t>
+        <w:t>We could have improved communication.  I'm saying this because I think as the assignment's become more complicated in the future, we might not be able to designate individual tasks and would have to work more closely with all team members. But overall, it went well, Considering that we all have jobs and some have families plus we live in different states with different time zones.</w:t>
       </w:r>
     </w:p>
     <w:p>
@@ -14083,6 +13297,7 @@
           <w:sz w:val="20"/>
           <w:szCs w:val="20"/>
         </w:rPr>
+        <w:lastRenderedPageBreak/>
         <w:t xml:space="preserve">The creativity of working in groups is fantastic. When you have six minds, focus on one objective. Then things flow much more effortlessly.  </w:t>
       </w:r>
     </w:p>
@@ -14105,7 +13320,6 @@
           <w:sz w:val="28"/>
           <w:szCs w:val="28"/>
         </w:rPr>
-        <w:lastRenderedPageBreak/>
         <w:t>Madeleine Dupree</w:t>
       </w:r>
       <w:bookmarkEnd w:id="59"/>
@@ -19842,6 +19056,7 @@
   <w:style w:type="character" w:default="1" w:styleId="DefaultParagraphFont">
     <w:name w:val="Default Paragraph Font"/>
     <w:uiPriority w:val="1"/>
+    <w:semiHidden/>
     <w:unhideWhenUsed/>
   </w:style>
   <w:style w:type="table" w:default="1" w:styleId="TableNormal">
@@ -22083,6 +21298,7 @@
     <w:rsid w:val="009F3278"/>
     <w:rsid w:val="00B71C0D"/>
     <w:rsid w:val="00E07A3C"/>
+    <w:rsid w:val="00E97913"/>
     <w:rsid w:val="00ED62B4"/>
     <w:rsid w:val="00F46B1B"/>
   </w:rsids>
@@ -22814,6 +22030,15 @@
 </file>
 
 <file path=customXml/item1.xml><?xml version="1.0" encoding="utf-8"?>
+<?mso-contentType ?>
+<FormTemplates xmlns="http://schemas.microsoft.com/sharepoint/v3/contenttype/forms">
+  <Display>DocumentLibraryForm</Display>
+  <Edit>DocumentLibraryForm</Edit>
+  <New>DocumentLibraryForm</New>
+</FormTemplates>
+</file>
+
+<file path=customXml/item2.xml><?xml version="1.0" encoding="utf-8"?>
 <p:properties xmlns:p="http://schemas.microsoft.com/office/2006/metadata/properties" xmlns:xsi="http://www.w3.org/2001/XMLSchema-instance" xmlns:pc="http://schemas.microsoft.com/office/infopath/2007/PartnerControls">
   <documentManagement>
     <MediaServiceKeyPoints xmlns="e9d81c5b-9174-487f-9c97-32e1760a833a" xsi:nil="true"/>
@@ -22821,17 +22046,8 @@
 </p:properties>
 </file>
 
-<file path=customXml/item2.xml><?xml version="1.0" encoding="utf-8"?>
+<file path=customXml/item3.xml><?xml version="1.0" encoding="utf-8"?>
 <b:Sources xmlns:b="http://schemas.openxmlformats.org/officeDocument/2006/bibliography" xmlns="http://schemas.openxmlformats.org/officeDocument/2006/bibliography" SelectedStyle="\APASixthEditionOfficeOnline.xsl" StyleName="APA" Version="6"/>
-</file>
-
-<file path=customXml/item3.xml><?xml version="1.0" encoding="utf-8"?>
-<?mso-contentType ?>
-<FormTemplates xmlns="http://schemas.microsoft.com/sharepoint/v3/contenttype/forms">
-  <Display>DocumentLibraryForm</Display>
-  <Edit>DocumentLibraryForm</Edit>
-  <New>DocumentLibraryForm</New>
-</FormTemplates>
 </file>
 
 <file path=customXml/item4.xml><?xml version="1.0" encoding="utf-8"?>
@@ -23013,6 +22229,14 @@
 </file>
 
 <file path=customXml/itemProps1.xml><?xml version="1.0" encoding="utf-8"?>
+<ds:datastoreItem xmlns:ds="http://schemas.openxmlformats.org/officeDocument/2006/customXml" ds:itemID="{99D7AE2B-59E7-4AD3-AE20-E886E392C79B}">
+  <ds:schemaRefs>
+    <ds:schemaRef ds:uri="http://schemas.microsoft.com/sharepoint/v3/contenttype/forms"/>
+  </ds:schemaRefs>
+</ds:datastoreItem>
+</file>
+
+<file path=customXml/itemProps2.xml><?xml version="1.0" encoding="utf-8"?>
 <ds:datastoreItem xmlns:ds="http://schemas.openxmlformats.org/officeDocument/2006/customXml" ds:itemID="{EB89F4BD-C250-4A88-B7F9-307F7830BA8F}">
   <ds:schemaRefs>
     <ds:schemaRef ds:uri="http://schemas.microsoft.com/office/2006/metadata/properties"/>
@@ -23022,18 +22246,10 @@
 </ds:datastoreItem>
 </file>
 
-<file path=customXml/itemProps2.xml><?xml version="1.0" encoding="utf-8"?>
+<file path=customXml/itemProps3.xml><?xml version="1.0" encoding="utf-8"?>
 <ds:datastoreItem xmlns:ds="http://schemas.openxmlformats.org/officeDocument/2006/customXml" ds:itemID="{947D9C6A-6124-4054-B9FD-2E7A6513E43D}">
   <ds:schemaRefs>
     <ds:schemaRef ds:uri="http://schemas.openxmlformats.org/officeDocument/2006/bibliography"/>
-  </ds:schemaRefs>
-</ds:datastoreItem>
-</file>
-
-<file path=customXml/itemProps3.xml><?xml version="1.0" encoding="utf-8"?>
-<ds:datastoreItem xmlns:ds="http://schemas.openxmlformats.org/officeDocument/2006/customXml" ds:itemID="{99D7AE2B-59E7-4AD3-AE20-E886E392C79B}">
-  <ds:schemaRefs>
-    <ds:schemaRef ds:uri="http://schemas.microsoft.com/sharepoint/v3/contenttype/forms"/>
   </ds:schemaRefs>
 </ds:datastoreItem>
 </file>

</xml_diff>

<commit_message>
Written Report: Added Modified GR: Maddie to report from A2
</commit_message>
<xml_diff>
--- a/Report and Website/Written Report/Assessment 3 - Our IT Project.docx
+++ b/Report and Website/Written Report/Assessment 3 - Our IT Project.docx
@@ -19635,7 +19635,43 @@
           <w:sz w:val="20"/>
           <w:szCs w:val="20"/>
         </w:rPr>
-        <w:t>This time I feel the team was more relax working on this assignment. The idea of our project was already established from A2, and it was easier to communicate and work together when we all have the same vision of what we wanted to create. I am very proud of what the team have accomplished and been part of it.</w:t>
+        <w:t xml:space="preserve">We all worked </w:t>
+      </w:r>
+      <w:proofErr w:type="gramStart"/>
+      <w:r>
+        <w:rPr>
+          <w:rFonts w:ascii="Open Sans" w:hAnsi="Open Sans" w:cs="Open Sans"/>
+          <w:sz w:val="20"/>
+          <w:szCs w:val="20"/>
+        </w:rPr>
+        <w:t>fairly evenly</w:t>
+      </w:r>
+      <w:proofErr w:type="gramEnd"/>
+      <w:r>
+        <w:rPr>
+          <w:rFonts w:ascii="Open Sans" w:hAnsi="Open Sans" w:cs="Open Sans"/>
+          <w:sz w:val="20"/>
+          <w:szCs w:val="20"/>
+        </w:rPr>
+        <w:t xml:space="preserve"> towards the project. We were all willing and motivated to get started, allocate </w:t>
+      </w:r>
+      <w:proofErr w:type="gramStart"/>
+      <w:r>
+        <w:rPr>
+          <w:rFonts w:ascii="Open Sans" w:hAnsi="Open Sans" w:cs="Open Sans"/>
+          <w:sz w:val="20"/>
+          <w:szCs w:val="20"/>
+        </w:rPr>
+        <w:t>work</w:t>
+      </w:r>
+      <w:proofErr w:type="gramEnd"/>
+      <w:r>
+        <w:rPr>
+          <w:rFonts w:ascii="Open Sans" w:hAnsi="Open Sans" w:cs="Open Sans"/>
+          <w:sz w:val="20"/>
+          <w:szCs w:val="20"/>
+        </w:rPr>
+        <w:t xml:space="preserve"> and get our pieces done. Each person worked hard to keep up with the group and attend as many meetings as possible. We got the correct number of sessions done, even if a few of us missed a session here or there. </w:t>
       </w:r>
     </w:p>
     <w:p>
@@ -19662,60 +19698,154 @@
     </w:p>
     <w:p>
       <w:pPr>
-        <w:spacing w:after="200" w:line="276" w:lineRule="auto"/>
-        <w:rPr>
-          <w:rFonts w:ascii="Open Sans" w:eastAsia="Calibri" w:hAnsi="Open Sans" w:cs="Open Sans"/>
-          <w:color w:val="000000"/>
-        </w:rPr>
-      </w:pPr>
-      <w:r>
-        <w:rPr>
-          <w:rFonts w:ascii="Open Sans" w:eastAsia="Calibri" w:hAnsi="Open Sans" w:cs="Open Sans"/>
-          <w:color w:val="000000"/>
-          <w:sz w:val="20"/>
-          <w:szCs w:val="20"/>
-        </w:rPr>
-        <w:t xml:space="preserve">We could have improved communication.  </w:t>
-      </w:r>
+        <w:rPr>
+          <w:rFonts w:ascii="Open Sans" w:hAnsi="Open Sans" w:cs="Open Sans"/>
+          <w:sz w:val="20"/>
+          <w:szCs w:val="20"/>
+        </w:rPr>
+      </w:pPr>
       <w:proofErr w:type="gramStart"/>
       <w:r>
         <w:rPr>
-          <w:rFonts w:ascii="Open Sans" w:eastAsia="Calibri" w:hAnsi="Open Sans" w:cs="Open Sans"/>
-          <w:color w:val="000000"/>
-          <w:sz w:val="20"/>
-          <w:szCs w:val="20"/>
-        </w:rPr>
-        <w:t>I'm</w:t>
+          <w:rFonts w:ascii="Open Sans" w:hAnsi="Open Sans" w:cs="Open Sans"/>
+          <w:sz w:val="20"/>
+          <w:szCs w:val="20"/>
+        </w:rPr>
+        <w:t>I</w:t>
+      </w:r>
+      <w:r>
+        <w:rPr>
+          <w:rFonts w:ascii="Open Sans" w:hAnsi="Open Sans" w:cs="Open Sans"/>
+          <w:sz w:val="20"/>
+          <w:szCs w:val="20"/>
+        </w:rPr>
+        <w:t>'</w:t>
+      </w:r>
+      <w:r>
+        <w:rPr>
+          <w:rFonts w:ascii="Open Sans" w:hAnsi="Open Sans" w:cs="Open Sans"/>
+          <w:sz w:val="20"/>
+          <w:szCs w:val="20"/>
+        </w:rPr>
+        <w:t>m</w:t>
       </w:r>
       <w:proofErr w:type="gramEnd"/>
       <w:r>
         <w:rPr>
-          <w:rFonts w:ascii="Open Sans" w:eastAsia="Calibri" w:hAnsi="Open Sans" w:cs="Open Sans"/>
-          <w:color w:val="000000"/>
-          <w:sz w:val="20"/>
-          <w:szCs w:val="20"/>
-        </w:rPr>
-        <w:t xml:space="preserve"> saying this because I think as the assignment's become more complicated in the future, we might not be able to designate individual tasks and would have to work more closely with all team members. But overall, it went well, </w:t>
+          <w:rFonts w:ascii="Open Sans" w:hAnsi="Open Sans" w:cs="Open Sans"/>
+          <w:sz w:val="20"/>
+          <w:szCs w:val="20"/>
+        </w:rPr>
+        <w:t xml:space="preserve"> not sure that there was much to be improved. We were a strong group that supported each other where we had flaws or contributed more to where we had strengths. We had no areas of conflict and discussed mildly different opinions calmly to come to the most beneficial outcome. Perhaps we could have anticipated differing time zones a bit better, but we sorted that out eventually. We did the best we could while learning to use M</w:t>
+      </w:r>
+      <w:r>
+        <w:rPr>
+          <w:rFonts w:ascii="Open Sans" w:hAnsi="Open Sans" w:cs="Open Sans"/>
+          <w:sz w:val="20"/>
+          <w:szCs w:val="20"/>
+        </w:rPr>
+        <w:t>.S.</w:t>
+      </w:r>
+      <w:r>
+        <w:rPr>
+          <w:rFonts w:ascii="Open Sans" w:hAnsi="Open Sans" w:cs="Open Sans"/>
+          <w:sz w:val="20"/>
+          <w:szCs w:val="20"/>
+        </w:rPr>
+        <w:t xml:space="preserve"> Teams without and/much prior experience. Perhaps there were a few areas where we could have met the word counts and </w:t>
       </w:r>
       <w:proofErr w:type="gramStart"/>
       <w:r>
         <w:rPr>
-          <w:rFonts w:ascii="Open Sans" w:eastAsia="Calibri" w:hAnsi="Open Sans" w:cs="Open Sans"/>
-          <w:color w:val="000000"/>
-          <w:sz w:val="20"/>
-          <w:szCs w:val="20"/>
-        </w:rPr>
-        <w:t>Considering</w:t>
+          <w:rFonts w:ascii="Open Sans" w:hAnsi="Open Sans" w:cs="Open Sans"/>
+          <w:sz w:val="20"/>
+          <w:szCs w:val="20"/>
+        </w:rPr>
+        <w:t>didn</w:t>
+      </w:r>
+      <w:r>
+        <w:rPr>
+          <w:rFonts w:ascii="Open Sans" w:hAnsi="Open Sans" w:cs="Open Sans"/>
+          <w:sz w:val="20"/>
+          <w:szCs w:val="20"/>
+        </w:rPr>
+        <w:t>'</w:t>
+      </w:r>
+      <w:r>
+        <w:rPr>
+          <w:rFonts w:ascii="Open Sans" w:hAnsi="Open Sans" w:cs="Open Sans"/>
+          <w:sz w:val="20"/>
+          <w:szCs w:val="20"/>
+        </w:rPr>
+        <w:t>t</w:t>
       </w:r>
       <w:proofErr w:type="gramEnd"/>
       <w:r>
         <w:rPr>
-          <w:rFonts w:ascii="Open Sans" w:eastAsia="Calibri" w:hAnsi="Open Sans" w:cs="Open Sans"/>
-          <w:color w:val="000000"/>
-          <w:sz w:val="20"/>
-          <w:szCs w:val="20"/>
-        </w:rPr>
-        <w:t xml:space="preserve"> that we all have jobs and some have families plus we live in different states with different time zones.</w:t>
+          <w:rFonts w:ascii="Open Sans" w:hAnsi="Open Sans" w:cs="Open Sans"/>
+          <w:sz w:val="20"/>
+          <w:szCs w:val="20"/>
+        </w:rPr>
+        <w:t xml:space="preserve"> - but I wouldn</w:t>
+      </w:r>
+      <w:r>
+        <w:rPr>
+          <w:rFonts w:ascii="Open Sans" w:hAnsi="Open Sans" w:cs="Open Sans"/>
+          <w:sz w:val="20"/>
+          <w:szCs w:val="20"/>
+        </w:rPr>
+        <w:t>'</w:t>
+      </w:r>
+      <w:r>
+        <w:rPr>
+          <w:rFonts w:ascii="Open Sans" w:hAnsi="Open Sans" w:cs="Open Sans"/>
+          <w:sz w:val="20"/>
+          <w:szCs w:val="20"/>
+        </w:rPr>
+        <w:t xml:space="preserve">t say we are missing much in the way of value, despite the word deficit. I wish I were a </w:t>
+      </w:r>
+      <w:r>
+        <w:rPr>
+          <w:rFonts w:ascii="Open Sans" w:hAnsi="Open Sans" w:cs="Open Sans"/>
+          <w:sz w:val="20"/>
+          <w:szCs w:val="20"/>
+        </w:rPr>
+        <w:lastRenderedPageBreak/>
+        <w:t xml:space="preserve">little quicker to submit my pieces as I did lag for up to a few days here and there but caught up each time without issue. I </w:t>
+      </w:r>
+      <w:proofErr w:type="gramStart"/>
+      <w:r>
+        <w:rPr>
+          <w:rFonts w:ascii="Open Sans" w:hAnsi="Open Sans" w:cs="Open Sans"/>
+          <w:sz w:val="20"/>
+          <w:szCs w:val="20"/>
+        </w:rPr>
+        <w:t>don</w:t>
+      </w:r>
+      <w:r>
+        <w:rPr>
+          <w:rFonts w:ascii="Open Sans" w:hAnsi="Open Sans" w:cs="Open Sans"/>
+          <w:sz w:val="20"/>
+          <w:szCs w:val="20"/>
+        </w:rPr>
+        <w:t>'</w:t>
+      </w:r>
+      <w:r>
+        <w:rPr>
+          <w:rFonts w:ascii="Open Sans" w:hAnsi="Open Sans" w:cs="Open Sans"/>
+          <w:sz w:val="20"/>
+          <w:szCs w:val="20"/>
+        </w:rPr>
+        <w:t>t</w:t>
+      </w:r>
+      <w:proofErr w:type="gramEnd"/>
+      <w:r>
+        <w:rPr>
+          <w:rFonts w:ascii="Open Sans" w:hAnsi="Open Sans" w:cs="Open Sans"/>
+          <w:sz w:val="20"/>
+          <w:szCs w:val="20"/>
+        </w:rPr>
+        <w:t xml:space="preserve"> believe this created a problem amongst the group, but it is a good chance for me to improve in this area anyway. </w:t>
       </w:r>
     </w:p>
     <w:p>
@@ -19742,21 +19872,37 @@
     </w:p>
     <w:p>
       <w:pPr>
-        <w:spacing w:after="200" w:line="276" w:lineRule="auto"/>
-        <w:rPr>
-          <w:rFonts w:ascii="Open Sans" w:eastAsia="Calibri" w:hAnsi="Open Sans" w:cs="Open Sans"/>
-          <w:sz w:val="20"/>
-          <w:szCs w:val="20"/>
-        </w:rPr>
-      </w:pPr>
-      <w:r>
-        <w:rPr>
-          <w:rFonts w:ascii="Open Sans" w:eastAsia="Calibri" w:hAnsi="Open Sans" w:cs="Open Sans"/>
-          <w:sz w:val="20"/>
-          <w:szCs w:val="20"/>
-        </w:rPr>
-        <w:lastRenderedPageBreak/>
-        <w:t xml:space="preserve">The commitment of every team member was outstanding. It shows that everyone in this team wants to succeed in this course. Another thing that surprises me is that everyone is willing to help other team members. </w:t>
+        <w:rPr>
+          <w:rFonts w:ascii="Open Sans" w:hAnsi="Open Sans" w:cs="Open Sans"/>
+          <w:sz w:val="20"/>
+          <w:szCs w:val="20"/>
+        </w:rPr>
+      </w:pPr>
+      <w:r>
+        <w:rPr>
+          <w:rFonts w:ascii="Open Sans" w:hAnsi="Open Sans" w:cs="Open Sans"/>
+          <w:sz w:val="20"/>
+          <w:szCs w:val="20"/>
+        </w:rPr>
+        <w:t xml:space="preserve">It was surprising how well we did. I expected there to be areas of conflict, lack of support, lack of motivation or other limitations both inside </w:t>
+      </w:r>
+      <w:proofErr w:type="gramStart"/>
+      <w:r>
+        <w:rPr>
+          <w:rFonts w:ascii="Open Sans" w:hAnsi="Open Sans" w:cs="Open Sans"/>
+          <w:sz w:val="20"/>
+          <w:szCs w:val="20"/>
+        </w:rPr>
+        <w:t>or</w:t>
+      </w:r>
+      <w:proofErr w:type="gramEnd"/>
+      <w:r>
+        <w:rPr>
+          <w:rFonts w:ascii="Open Sans" w:hAnsi="Open Sans" w:cs="Open Sans"/>
+          <w:sz w:val="20"/>
+          <w:szCs w:val="20"/>
+        </w:rPr>
+        <w:t xml:space="preserve"> outside of our control. However, we did well, and I am very proud of what we did.</w:t>
       </w:r>
     </w:p>
     <w:p>
@@ -19783,20 +19929,35 @@
     </w:p>
     <w:p>
       <w:pPr>
-        <w:spacing w:after="200" w:line="276" w:lineRule="auto"/>
-        <w:rPr>
-          <w:rFonts w:ascii="Open Sans" w:eastAsia="Calibri" w:hAnsi="Open Sans" w:cs="Open Sans"/>
-          <w:sz w:val="20"/>
-          <w:szCs w:val="20"/>
-        </w:rPr>
-      </w:pPr>
-      <w:r>
-        <w:rPr>
-          <w:rFonts w:ascii="Open Sans" w:eastAsia="Calibri" w:hAnsi="Open Sans" w:cs="Open Sans"/>
-          <w:sz w:val="20"/>
-          <w:szCs w:val="20"/>
-        </w:rPr>
-        <w:t xml:space="preserve">The creativity of working in groups is fantastic. When you have six minds, focus on one objective. Then things flow much more effortlessly.  </w:t>
+        <w:rPr>
+          <w:rFonts w:ascii="Open Sans" w:hAnsi="Open Sans" w:cs="Open Sans"/>
+          <w:sz w:val="20"/>
+          <w:szCs w:val="20"/>
+        </w:rPr>
+      </w:pPr>
+      <w:r>
+        <w:rPr>
+          <w:rFonts w:ascii="Open Sans" w:hAnsi="Open Sans" w:cs="Open Sans"/>
+          <w:sz w:val="20"/>
+          <w:szCs w:val="20"/>
+        </w:rPr>
+        <w:t>They can work well. If I</w:t>
+      </w:r>
+      <w:r>
+        <w:rPr>
+          <w:rFonts w:ascii="Open Sans" w:hAnsi="Open Sans" w:cs="Open Sans"/>
+          <w:sz w:val="20"/>
+          <w:szCs w:val="20"/>
+        </w:rPr>
+        <w:t>'</w:t>
+      </w:r>
+      <w:r>
+        <w:rPr>
+          <w:rFonts w:ascii="Open Sans" w:hAnsi="Open Sans" w:cs="Open Sans"/>
+          <w:sz w:val="20"/>
+          <w:szCs w:val="20"/>
+        </w:rPr>
+        <w:t xml:space="preserve">m honest, I did not have high expectations for the group work, but I was blown away with how much work we did, how well we communicated and how ready people were to be a part of the group. </w:t>
       </w:r>
     </w:p>
     <w:p/>
@@ -19985,6 +20146,7 @@
       </w:pPr>
       <w:bookmarkStart w:id="67" w:name="_Toc57312275"/>
       <w:r>
+        <w:lastRenderedPageBreak/>
         <w:t>References</w:t>
       </w:r>
       <w:bookmarkEnd w:id="67"/>

</xml_diff>